<commit_message>
Implemented face landmarks and text-to-speech functionalities
</commit_message>
<xml_diff>
--- a/M00927617_CST3990.docx
+++ b/M00927617_CST3990.docx
@@ -6958,6 +6958,39 @@
       </w:r>
       <w:bookmarkEnd w:id="2"/>
     </w:p>
+    <w:p>
+      <w:pPr>
+        <w:pStyle w:val="Heading1"/>
+        <w:numPr>
+          <w:ilvl w:val="0"/>
+          <w:numId w:val="0"/>
+        </w:numPr>
+        <w:rPr>
+          <w:rFonts w:asciiTheme="minorHAnsi" w:eastAsiaTheme="minorEastAsia" w:hAnsiTheme="minorHAnsi" w:cstheme="minorBidi"/>
+          <w:b w:val="0"/>
+          <w:color w:val="auto"/>
+          <w:sz w:val="22"/>
+          <w:szCs w:val="20"/>
+        </w:rPr>
+      </w:pPr>
+    </w:p>
+    <w:p>
+      <w:pPr>
+        <w:pStyle w:val="Heading1"/>
+        <w:numPr>
+          <w:ilvl w:val="0"/>
+          <w:numId w:val="0"/>
+        </w:numPr>
+      </w:pPr>
+      <w:r>
+        <w:t>Contribution</w:t>
+      </w:r>
+      <w:proofErr w:type="gramStart"/>
+      <w:r>
+        <w:t>??</w:t>
+      </w:r>
+      <w:proofErr w:type="gramEnd"/>
+    </w:p>
     <w:p/>
     <w:p>
       <w:r>
@@ -15902,7 +15935,7 @@
           <w:rFonts w:cs="Arial"/>
           <w:szCs w:val="22"/>
         </w:rPr>
-        <w:t>The ability to run on consumer-grade hardware, such as standard webcams, ensuring broad accessibility and practical usability.</w:t>
+        <w:t>The ability to run on standard webcams, ensuring broad accessibility and practical usability.</w:t>
       </w:r>
     </w:p>
     <w:p>
@@ -20221,14 +20254,27 @@
       <w:r>
         <w:t xml:space="preserve">Table </w:t>
       </w:r>
-      <w:fldSimple w:instr=" SEQ Table \* ARABIC ">
-        <w:r>
-          <w:rPr>
-            <w:noProof/>
-          </w:rPr>
-          <w:t>1</w:t>
-        </w:r>
-      </w:fldSimple>
+      <w:r>
+        <w:fldChar w:fldCharType="begin"/>
+      </w:r>
+      <w:r>
+        <w:instrText xml:space="preserve"> SEQ Table \* ARABIC </w:instrText>
+      </w:r>
+      <w:r>
+        <w:fldChar w:fldCharType="separate"/>
+      </w:r>
+      <w:r>
+        <w:rPr>
+          <w:noProof/>
+        </w:rPr>
+        <w:t>1</w:t>
+      </w:r>
+      <w:r>
+        <w:rPr>
+          <w:noProof/>
+        </w:rPr>
+        <w:fldChar w:fldCharType="end"/>
+      </w:r>
       <w:r>
         <w:t xml:space="preserve">: </w:t>
       </w:r>
@@ -20566,14 +20612,27 @@
       <w:r>
         <w:t xml:space="preserve">Table </w:t>
       </w:r>
-      <w:fldSimple w:instr=" SEQ Table \* ARABIC ">
-        <w:r>
-          <w:rPr>
-            <w:noProof/>
-          </w:rPr>
-          <w:t>2</w:t>
-        </w:r>
-      </w:fldSimple>
+      <w:r>
+        <w:fldChar w:fldCharType="begin"/>
+      </w:r>
+      <w:r>
+        <w:instrText xml:space="preserve"> SEQ Table \* ARABIC </w:instrText>
+      </w:r>
+      <w:r>
+        <w:fldChar w:fldCharType="separate"/>
+      </w:r>
+      <w:r>
+        <w:rPr>
+          <w:noProof/>
+        </w:rPr>
+        <w:t>2</w:t>
+      </w:r>
+      <w:r>
+        <w:rPr>
+          <w:noProof/>
+        </w:rPr>
+        <w:fldChar w:fldCharType="end"/>
+      </w:r>
       <w:r>
         <w:t xml:space="preserve">: </w:t>
       </w:r>
@@ -20764,7 +20823,7 @@
           <w:sz w:val="24"/>
           <w:szCs w:val="24"/>
         </w:rPr>
-        <w:t xml:space="preserve"> they often face challenges related to cost and ease of deployment. In contrast, solutions that rely solely on consumer-grade hardware, such as standard webcams, offer greater accessibility, despite potential issues with environmental variability (</w:t>
+        <w:t xml:space="preserve"> they often face challenges related to cost and ease of deployment. In contrast, solutions that rely solely on consumer-grade hardware, offer greater accessibility, despite potential issues with environmental variability (</w:t>
       </w:r>
       <w:proofErr w:type="spellStart"/>
       <w:r>
@@ -23012,14 +23071,27 @@
       <w:r>
         <w:t xml:space="preserve">Table </w:t>
       </w:r>
-      <w:fldSimple w:instr=" SEQ Table \* ARABIC ">
-        <w:r>
-          <w:rPr>
-            <w:noProof/>
-          </w:rPr>
-          <w:t>3</w:t>
-        </w:r>
-      </w:fldSimple>
+      <w:r>
+        <w:fldChar w:fldCharType="begin"/>
+      </w:r>
+      <w:r>
+        <w:instrText xml:space="preserve"> SEQ Table \* ARABIC </w:instrText>
+      </w:r>
+      <w:r>
+        <w:fldChar w:fldCharType="separate"/>
+      </w:r>
+      <w:r>
+        <w:rPr>
+          <w:noProof/>
+        </w:rPr>
+        <w:t>3</w:t>
+      </w:r>
+      <w:r>
+        <w:rPr>
+          <w:noProof/>
+        </w:rPr>
+        <w:fldChar w:fldCharType="end"/>
+      </w:r>
       <w:r>
         <w:t xml:space="preserve">: </w:t>
       </w:r>
@@ -23168,7 +23240,23 @@
           <w:sz w:val="24"/>
           <w:szCs w:val="24"/>
         </w:rPr>
-        <w:t>are typically employed</w:t>
+        <w:t>are</w:t>
+      </w:r>
+      <w:r>
+        <w:rPr>
+          <w:rFonts w:ascii="Arial" w:hAnsi="Arial" w:cs="Arial"/>
+          <w:sz w:val="24"/>
+          <w:szCs w:val="24"/>
+        </w:rPr>
+        <w:t xml:space="preserve"> </w:t>
+      </w:r>
+      <w:r>
+        <w:rPr>
+          <w:rFonts w:ascii="Arial" w:hAnsi="Arial" w:cs="Arial"/>
+          <w:sz w:val="24"/>
+          <w:szCs w:val="24"/>
+        </w:rPr>
+        <w:t>employed</w:t>
       </w:r>
       <w:proofErr w:type="gramEnd"/>
       <w:r>
@@ -24294,14 +24382,27 @@
       <w:r>
         <w:t xml:space="preserve">Table </w:t>
       </w:r>
-      <w:fldSimple w:instr=" SEQ Table \* ARABIC ">
-        <w:r>
-          <w:rPr>
-            <w:noProof/>
-          </w:rPr>
-          <w:t>4</w:t>
-        </w:r>
-      </w:fldSimple>
+      <w:r>
+        <w:fldChar w:fldCharType="begin"/>
+      </w:r>
+      <w:r>
+        <w:instrText xml:space="preserve"> SEQ Table \* ARABIC </w:instrText>
+      </w:r>
+      <w:r>
+        <w:fldChar w:fldCharType="separate"/>
+      </w:r>
+      <w:r>
+        <w:rPr>
+          <w:noProof/>
+        </w:rPr>
+        <w:t>4</w:t>
+      </w:r>
+      <w:r>
+        <w:rPr>
+          <w:noProof/>
+        </w:rPr>
+        <w:fldChar w:fldCharType="end"/>
+      </w:r>
       <w:r>
         <w:t xml:space="preserve">: </w:t>
       </w:r>
@@ -25415,15 +25516,12 @@
         <w:t xml:space="preserve"> </w:t>
       </w:r>
       <w:r>
-        <w:t xml:space="preserve">– </w:t>
-      </w:r>
-      <w:r>
-        <w:t>Requirement Analysis</w:t>
-      </w:r>
-      <w:r>
-        <w:t xml:space="preserve"> &amp; System Concept</w:t>
+        <w:t>– System Concept</w:t>
       </w:r>
       <w:bookmarkEnd w:id="48"/>
+      <w:r>
+        <w:t xml:space="preserve"> and Architecture</w:t>
+      </w:r>
     </w:p>
     <w:p>
       <w:pPr>
@@ -25442,7 +25540,13 @@
         <w:t>1</w:t>
       </w:r>
       <w:r>
-        <w:t xml:space="preserve"> Proposed System Description</w:t>
+        <w:t xml:space="preserve"> </w:t>
+      </w:r>
+      <w:r>
+        <w:t xml:space="preserve">Overview of </w:t>
+      </w:r>
+      <w:r>
+        <w:t>System</w:t>
       </w:r>
       <w:bookmarkEnd w:id="49"/>
     </w:p>
@@ -25462,7 +25566,7 @@
           <w:sz w:val="24"/>
           <w:szCs w:val="24"/>
         </w:rPr>
-        <w:t>The proposed system is a web-based sign language recognition platform integrating a deep learning model for real-time gesture classification. It comprises:</w:t>
+        <w:t>The system is a web-based sign language recognition platform integrating a deep learning model for real-time gesture classification. It comprises:</w:t>
       </w:r>
     </w:p>
     <w:p>
@@ -25583,170 +25687,6 @@
           <w:szCs w:val="24"/>
         </w:rPr>
         <w:t xml:space="preserve"> </w:t>
-      </w:r>
-    </w:p>
-    <w:p>
-      <w:pPr>
-        <w:pStyle w:val="ListParagraph"/>
-        <w:spacing w:after="0" w:line="360" w:lineRule="auto"/>
-        <w:ind w:left="426"/>
-        <w:jc w:val="both"/>
-        <w:rPr>
-          <w:rFonts w:cs="Arial"/>
-          <w:szCs w:val="24"/>
-        </w:rPr>
-      </w:pPr>
-    </w:p>
-    <w:p>
-      <w:pPr>
-        <w:pStyle w:val="ListParagraph"/>
-        <w:spacing w:after="0" w:line="360" w:lineRule="auto"/>
-        <w:ind w:left="426"/>
-        <w:jc w:val="both"/>
-        <w:rPr>
-          <w:rFonts w:cs="Arial"/>
-          <w:szCs w:val="24"/>
-          <w:highlight w:val="magenta"/>
-        </w:rPr>
-      </w:pPr>
-      <w:r>
-        <w:rPr>
-          <w:rFonts w:cs="Arial"/>
-          <w:szCs w:val="24"/>
-          <w:highlight w:val="magenta"/>
-        </w:rPr>
-        <w:t>Flowchart</w:t>
-      </w:r>
-      <w:r>
-        <w:rPr>
-          <w:rFonts w:cs="Arial"/>
-          <w:szCs w:val="24"/>
-          <w:highlight w:val="magenta"/>
-        </w:rPr>
-        <w:t>:</w:t>
-      </w:r>
-    </w:p>
-    <w:p>
-      <w:pPr>
-        <w:spacing w:after="0" w:line="360" w:lineRule="auto"/>
-        <w:ind w:left="360"/>
-        <w:jc w:val="both"/>
-        <w:rPr>
-          <w:rFonts w:ascii="Arial" w:hAnsi="Arial" w:cs="Arial"/>
-          <w:sz w:val="24"/>
-          <w:szCs w:val="24"/>
-          <w:highlight w:val="magenta"/>
-        </w:rPr>
-      </w:pPr>
-      <w:r>
-        <w:rPr>
-          <w:rFonts w:ascii="Arial" w:hAnsi="Arial" w:cs="Arial"/>
-          <w:sz w:val="24"/>
-          <w:szCs w:val="24"/>
-          <w:highlight w:val="magenta"/>
-        </w:rPr>
-        <w:t xml:space="preserve"> </w:t>
-      </w:r>
-      <w:r>
-        <w:rPr>
-          <w:rFonts w:ascii="Arial" w:hAnsi="Arial" w:cs="Arial"/>
-          <w:sz w:val="24"/>
-          <w:szCs w:val="24"/>
-          <w:highlight w:val="magenta"/>
-        </w:rPr>
-        <w:t>A user records a gesture via the webcam.</w:t>
-      </w:r>
-    </w:p>
-    <w:p>
-      <w:pPr>
-        <w:spacing w:after="0" w:line="360" w:lineRule="auto"/>
-        <w:ind w:left="360"/>
-        <w:jc w:val="both"/>
-        <w:rPr>
-          <w:rFonts w:ascii="Arial" w:hAnsi="Arial" w:cs="Arial"/>
-          <w:sz w:val="24"/>
-          <w:szCs w:val="24"/>
-          <w:highlight w:val="magenta"/>
-        </w:rPr>
-      </w:pPr>
-      <w:r>
-        <w:rPr>
-          <w:rFonts w:ascii="Arial" w:hAnsi="Arial" w:cs="Arial"/>
-          <w:sz w:val="24"/>
-          <w:szCs w:val="24"/>
-          <w:highlight w:val="magenta"/>
-        </w:rPr>
-        <w:t>The backend processes the video, extracts</w:t>
-      </w:r>
-      <w:r>
-        <w:rPr>
-          <w:rFonts w:ascii="Arial" w:hAnsi="Arial" w:cs="Arial"/>
-          <w:sz w:val="24"/>
-          <w:szCs w:val="24"/>
-          <w:highlight w:val="magenta"/>
-        </w:rPr>
-        <w:t xml:space="preserve"> hand landmarks using </w:t>
-      </w:r>
-      <w:proofErr w:type="spellStart"/>
-      <w:r>
-        <w:rPr>
-          <w:rFonts w:ascii="Arial" w:hAnsi="Arial" w:cs="Arial"/>
-          <w:sz w:val="24"/>
-          <w:szCs w:val="24"/>
-          <w:highlight w:val="magenta"/>
-        </w:rPr>
-        <w:t>MediaPipe</w:t>
-      </w:r>
-      <w:proofErr w:type="spellEnd"/>
-      <w:r>
-        <w:rPr>
-          <w:rFonts w:ascii="Arial" w:hAnsi="Arial" w:cs="Arial"/>
-          <w:sz w:val="24"/>
-          <w:szCs w:val="24"/>
-          <w:highlight w:val="magenta"/>
-        </w:rPr>
-        <w:t xml:space="preserve"> and feeds them into the model.</w:t>
-      </w:r>
-    </w:p>
-    <w:p>
-      <w:pPr>
-        <w:spacing w:after="0" w:line="360" w:lineRule="auto"/>
-        <w:ind w:left="360"/>
-        <w:jc w:val="both"/>
-        <w:rPr>
-          <w:rFonts w:ascii="Arial" w:hAnsi="Arial" w:cs="Arial"/>
-          <w:sz w:val="24"/>
-          <w:szCs w:val="24"/>
-        </w:rPr>
-      </w:pPr>
-      <w:r>
-        <w:rPr>
-          <w:rFonts w:ascii="Arial" w:hAnsi="Arial" w:cs="Arial"/>
-          <w:sz w:val="24"/>
-          <w:szCs w:val="24"/>
-          <w:highlight w:val="magenta"/>
-        </w:rPr>
-        <w:t xml:space="preserve">The model predicts the gesture, and the result </w:t>
-      </w:r>
-      <w:proofErr w:type="gramStart"/>
-      <w:r>
-        <w:rPr>
-          <w:rFonts w:ascii="Arial" w:hAnsi="Arial" w:cs="Arial"/>
-          <w:sz w:val="24"/>
-          <w:szCs w:val="24"/>
-          <w:highlight w:val="magenta"/>
-        </w:rPr>
-        <w:t>is displayed</w:t>
-      </w:r>
-      <w:proofErr w:type="gramEnd"/>
-      <w:r>
-        <w:rPr>
-          <w:rFonts w:ascii="Arial" w:hAnsi="Arial" w:cs="Arial"/>
-          <w:sz w:val="24"/>
-          <w:szCs w:val="24"/>
-          <w:highlight w:val="magenta"/>
-        </w:rPr>
-        <w:t xml:space="preserve"> on the frontend.</w:t>
       </w:r>
     </w:p>
     <w:p>
@@ -26473,18 +26413,7 @@
                 <w:szCs w:val="24"/>
                 <w:lang w:val="en-MY"/>
               </w:rPr>
-              <w:t xml:space="preserve">Phases overlap; development and </w:t>
-            </w:r>
-            <w:r>
-              <w:rPr>
-                <w:rFonts w:ascii="Arial" w:eastAsia="Times New Roman" w:hAnsi="Arial" w:cs="Arial"/>
-                <w:color w:val="000000"/>
-                <w:sz w:val="24"/>
-                <w:szCs w:val="24"/>
-                <w:lang w:val="en-MY"/>
-              </w:rPr>
-              <w:lastRenderedPageBreak/>
-              <w:t>testing occur simultaneously.</w:t>
+              <w:t>Phases overlap; development and testing occur simultaneously.</w:t>
             </w:r>
           </w:p>
         </w:tc>
@@ -26513,7 +26442,6 @@
                 <w:szCs w:val="24"/>
                 <w:lang w:val="en-MY"/>
               </w:rPr>
-              <w:lastRenderedPageBreak/>
               <w:t>Phases are distinct and non-overlapping.</w:t>
             </w:r>
           </w:p>
@@ -26543,18 +26471,7 @@
                 <w:szCs w:val="24"/>
                 <w:lang w:val="en-MY"/>
               </w:rPr>
-              <w:t xml:space="preserve">Phases overlap; development and </w:t>
-            </w:r>
-            <w:r>
-              <w:rPr>
-                <w:rFonts w:ascii="Arial" w:eastAsia="Times New Roman" w:hAnsi="Arial" w:cs="Arial"/>
-                <w:color w:val="000000"/>
-                <w:sz w:val="24"/>
-                <w:szCs w:val="24"/>
-                <w:lang w:val="en-MY"/>
-              </w:rPr>
-              <w:lastRenderedPageBreak/>
-              <w:t>testing occur simultaneously.</w:t>
+              <w:t>Phases overlap; development and testing occur simultaneously.</w:t>
             </w:r>
           </w:p>
         </w:tc>
@@ -26589,7 +26506,6 @@
                 <w:szCs w:val="24"/>
                 <w:lang w:val="en-MY"/>
               </w:rPr>
-              <w:lastRenderedPageBreak/>
               <w:t>Feedback Integration</w:t>
             </w:r>
           </w:p>
@@ -26921,6 +26837,7 @@
                 <w:szCs w:val="24"/>
                 <w:lang w:val="en-MY"/>
               </w:rPr>
+              <w:lastRenderedPageBreak/>
               <w:t>Suitability for AI Projects</w:t>
             </w:r>
           </w:p>
@@ -27073,14 +26990,27 @@
       <w:r>
         <w:t xml:space="preserve">Table </w:t>
       </w:r>
-      <w:fldSimple w:instr=" SEQ Table \* ARABIC ">
-        <w:r>
-          <w:rPr>
-            <w:noProof/>
-          </w:rPr>
-          <w:t>5</w:t>
-        </w:r>
-      </w:fldSimple>
+      <w:r>
+        <w:fldChar w:fldCharType="begin"/>
+      </w:r>
+      <w:r>
+        <w:instrText xml:space="preserve"> SEQ Table \* ARABIC </w:instrText>
+      </w:r>
+      <w:r>
+        <w:fldChar w:fldCharType="separate"/>
+      </w:r>
+      <w:r>
+        <w:rPr>
+          <w:noProof/>
+        </w:rPr>
+        <w:t>5</w:t>
+      </w:r>
+      <w:r>
+        <w:rPr>
+          <w:noProof/>
+        </w:rPr>
+        <w:fldChar w:fldCharType="end"/>
+      </w:r>
       <w:r>
         <w:t xml:space="preserve">: </w:t>
       </w:r>
@@ -27288,24 +27218,32 @@
       <w:pPr>
         <w:pStyle w:val="Caption"/>
         <w:jc w:val="center"/>
-        <w:rPr>
-          <w:rFonts w:ascii="Arial" w:hAnsi="Arial" w:cs="Arial"/>
-          <w:sz w:val="24"/>
-          <w:szCs w:val="24"/>
-        </w:rPr>
       </w:pPr>
       <w:bookmarkStart w:id="52" w:name="_Toc191752945"/>
       <w:r>
         <w:t xml:space="preserve">Figure </w:t>
       </w:r>
-      <w:fldSimple w:instr=" SEQ Figure \* ARABIC ">
-        <w:r>
-          <w:rPr>
-            <w:noProof/>
-          </w:rPr>
-          <w:t>1</w:t>
-        </w:r>
-      </w:fldSimple>
+      <w:r>
+        <w:fldChar w:fldCharType="begin"/>
+      </w:r>
+      <w:r>
+        <w:instrText xml:space="preserve"> SEQ Figure \* ARABIC </w:instrText>
+      </w:r>
+      <w:r>
+        <w:fldChar w:fldCharType="separate"/>
+      </w:r>
+      <w:r>
+        <w:rPr>
+          <w:noProof/>
+        </w:rPr>
+        <w:t>1</w:t>
+      </w:r>
+      <w:r>
+        <w:rPr>
+          <w:noProof/>
+        </w:rPr>
+        <w:fldChar w:fldCharType="end"/>
+      </w:r>
       <w:r>
         <w:t>: Agile Methodology</w:t>
       </w:r>
@@ -27330,6 +27268,62 @@
       </w:r>
       <w:bookmarkEnd w:id="52"/>
     </w:p>
+    <w:p/>
+    <w:p>
+      <w:r>
+        <w:rPr>
+          <w:highlight w:val="cyan"/>
+        </w:rPr>
+        <w:t xml:space="preserve">TO ADD </w:t>
+      </w:r>
+      <w:proofErr w:type="gramStart"/>
+      <w:r>
+        <w:rPr>
+          <w:highlight w:val="cyan"/>
+        </w:rPr>
+        <w:t xml:space="preserve">ON </w:t>
+      </w:r>
+      <w:r>
+        <w:rPr>
+          <w:highlight w:val="cyan"/>
+        </w:rPr>
+        <w:t xml:space="preserve"> HOW</w:t>
+      </w:r>
+      <w:proofErr w:type="gramEnd"/>
+      <w:r>
+        <w:rPr>
+          <w:highlight w:val="cyan"/>
+        </w:rPr>
+        <w:t xml:space="preserve"> </w:t>
+      </w:r>
+      <w:r>
+        <w:rPr>
+          <w:highlight w:val="cyan"/>
+        </w:rPr>
+        <w:t>I</w:t>
+      </w:r>
+      <w:r>
+        <w:rPr>
+          <w:highlight w:val="cyan"/>
+        </w:rPr>
+        <w:t xml:space="preserve"> </w:t>
+      </w:r>
+      <w:r>
+        <w:rPr>
+          <w:highlight w:val="cyan"/>
+        </w:rPr>
+        <w:t>USED</w:t>
+      </w:r>
+      <w:r>
+        <w:rPr>
+          <w:highlight w:val="cyan"/>
+        </w:rPr>
+        <w:t xml:space="preserve"> AGILE METHODOLOGY </w:t>
+      </w:r>
+    </w:p>
+    <w:p/>
+    <w:p/>
+    <w:p/>
     <w:p>
       <w:pPr>
         <w:pStyle w:val="Heading2"/>
@@ -27930,7 +27924,7 @@
                 <w:sz w:val="24"/>
                 <w:szCs w:val="24"/>
               </w:rPr>
-              <w:t xml:space="preserve"> and</w:t>
+              <w:t xml:space="preserve"> </w:t>
             </w:r>
             <w:r>
               <w:rPr>
@@ -27938,7 +27932,7 @@
                 <w:sz w:val="24"/>
                 <w:szCs w:val="24"/>
               </w:rPr>
-              <w:t xml:space="preserve"> Transformer models for accurate gesture mapping</w:t>
+              <w:t>models for accurate gesture mapping</w:t>
             </w:r>
           </w:p>
         </w:tc>
@@ -28030,14 +28024,27 @@
       <w:r>
         <w:t xml:space="preserve">Table </w:t>
       </w:r>
-      <w:fldSimple w:instr=" SEQ Table \* ARABIC ">
-        <w:r>
-          <w:rPr>
-            <w:noProof/>
-          </w:rPr>
-          <w:t>6</w:t>
-        </w:r>
-      </w:fldSimple>
+      <w:r>
+        <w:fldChar w:fldCharType="begin"/>
+      </w:r>
+      <w:r>
+        <w:instrText xml:space="preserve"> SEQ Table \* ARABIC </w:instrText>
+      </w:r>
+      <w:r>
+        <w:fldChar w:fldCharType="separate"/>
+      </w:r>
+      <w:r>
+        <w:rPr>
+          <w:noProof/>
+        </w:rPr>
+        <w:t>6</w:t>
+      </w:r>
+      <w:r>
+        <w:rPr>
+          <w:noProof/>
+        </w:rPr>
+        <w:fldChar w:fldCharType="end"/>
+      </w:r>
       <w:r>
         <w:t>: Functional and Non-functional Components</w:t>
       </w:r>
@@ -28046,252 +28053,21 @@
     <w:p/>
     <w:p>
       <w:pPr>
-        <w:pStyle w:val="Heading2"/>
-        <w:spacing w:before="0" w:line="360" w:lineRule="auto"/>
-        <w:jc w:val="both"/>
-      </w:pPr>
-      <w:bookmarkStart w:id="55" w:name="_Toc194776226"/>
-      <w:r>
-        <w:t>3.</w:t>
-      </w:r>
-      <w:r>
-        <w:t>4</w:t>
-      </w:r>
-      <w:r>
-        <w:t xml:space="preserve"> System</w:t>
-      </w:r>
-      <w:r>
-        <w:t xml:space="preserve"> Concept</w:t>
-      </w:r>
-      <w:bookmarkEnd w:id="55"/>
-    </w:p>
-    <w:p>
-      <w:pPr>
+        <w:pStyle w:val="ListParagraph"/>
         <w:spacing w:after="0" w:line="360" w:lineRule="auto"/>
         <w:jc w:val="both"/>
         <w:rPr>
-          <w:rFonts w:ascii="Arial" w:hAnsi="Arial" w:cs="Arial"/>
-          <w:sz w:val="24"/>
-          <w:szCs w:val="24"/>
-        </w:rPr>
-      </w:pPr>
-      <w:r>
-        <w:rPr>
-          <w:rFonts w:ascii="Arial" w:hAnsi="Arial" w:cs="Arial"/>
-          <w:sz w:val="24"/>
-          <w:szCs w:val="24"/>
-        </w:rPr>
-        <w:t xml:space="preserve">The system </w:t>
-      </w:r>
-      <w:proofErr w:type="gramStart"/>
-      <w:r>
-        <w:rPr>
-          <w:rFonts w:ascii="Arial" w:hAnsi="Arial" w:cs="Arial"/>
-          <w:sz w:val="24"/>
-          <w:szCs w:val="24"/>
-        </w:rPr>
-        <w:t>is designed</w:t>
-      </w:r>
-      <w:proofErr w:type="gramEnd"/>
-      <w:r>
-        <w:rPr>
-          <w:rFonts w:ascii="Arial" w:hAnsi="Arial" w:cs="Arial"/>
-          <w:sz w:val="24"/>
-          <w:szCs w:val="24"/>
-        </w:rPr>
-        <w:t xml:space="preserve"> to operate on </w:t>
-      </w:r>
-      <w:r>
-        <w:rPr>
-          <w:rFonts w:ascii="Arial" w:hAnsi="Arial" w:cs="Arial"/>
-          <w:sz w:val="24"/>
-          <w:szCs w:val="24"/>
-        </w:rPr>
-        <w:t>standard webcams</w:t>
-      </w:r>
-      <w:r>
-        <w:rPr>
-          <w:rFonts w:ascii="Arial" w:hAnsi="Arial" w:cs="Arial"/>
-          <w:sz w:val="24"/>
-          <w:szCs w:val="24"/>
-        </w:rPr>
-        <w:t xml:space="preserve">. The software </w:t>
-      </w:r>
-      <w:proofErr w:type="gramStart"/>
-      <w:r>
-        <w:rPr>
-          <w:rFonts w:ascii="Arial" w:hAnsi="Arial" w:cs="Arial"/>
-          <w:sz w:val="24"/>
-          <w:szCs w:val="24"/>
-        </w:rPr>
-        <w:t>is divided</w:t>
-      </w:r>
-      <w:proofErr w:type="gramEnd"/>
-      <w:r>
-        <w:rPr>
-          <w:rFonts w:ascii="Arial" w:hAnsi="Arial" w:cs="Arial"/>
-          <w:sz w:val="24"/>
-          <w:szCs w:val="24"/>
-        </w:rPr>
-        <w:t xml:space="preserve"> into </w:t>
-      </w:r>
-      <w:r>
-        <w:rPr>
-          <w:rFonts w:ascii="Arial" w:hAnsi="Arial" w:cs="Arial"/>
-          <w:sz w:val="24"/>
-          <w:szCs w:val="24"/>
-        </w:rPr>
-        <w:t xml:space="preserve">the following </w:t>
-      </w:r>
-      <w:r>
-        <w:rPr>
-          <w:rFonts w:ascii="Arial" w:hAnsi="Arial" w:cs="Arial"/>
-          <w:sz w:val="24"/>
-          <w:szCs w:val="24"/>
-        </w:rPr>
-        <w:t>modules:</w:t>
-      </w:r>
-    </w:p>
-    <w:p>
-      <w:pPr>
-        <w:pStyle w:val="ListParagraph"/>
-        <w:numPr>
-          <w:ilvl w:val="0"/>
-          <w:numId w:val="12"/>
-        </w:numPr>
-        <w:spacing w:after="0" w:line="360" w:lineRule="auto"/>
-        <w:jc w:val="both"/>
-        <w:rPr>
-          <w:rFonts w:cs="Arial"/>
-          <w:szCs w:val="24"/>
-        </w:rPr>
-      </w:pPr>
-      <w:r>
-        <w:rPr>
-          <w:rFonts w:cs="Arial"/>
-          <w:szCs w:val="24"/>
-        </w:rPr>
-        <w:t>Data Cleaning &amp; Pre-Processing: Ensures consistent input quality through resizing, normalization and background correction.</w:t>
-      </w:r>
-    </w:p>
-    <w:p>
-      <w:pPr>
-        <w:pStyle w:val="ListParagraph"/>
-        <w:numPr>
-          <w:ilvl w:val="0"/>
-          <w:numId w:val="12"/>
-        </w:numPr>
-        <w:spacing w:after="0" w:line="360" w:lineRule="auto"/>
-        <w:jc w:val="both"/>
-        <w:rPr>
-          <w:rFonts w:cs="Arial"/>
-          <w:szCs w:val="24"/>
-        </w:rPr>
-      </w:pPr>
-      <w:r>
-        <w:rPr>
-          <w:rFonts w:cs="Arial"/>
-          <w:szCs w:val="24"/>
-        </w:rPr>
-        <w:lastRenderedPageBreak/>
-        <w:t>Feature Extraction: Uses CNNs to capture spatial features and RNNs/3D CNNs for temporal patterns.</w:t>
-      </w:r>
-    </w:p>
-    <w:p>
-      <w:pPr>
-        <w:pStyle w:val="ListParagraph"/>
-        <w:numPr>
-          <w:ilvl w:val="0"/>
-          <w:numId w:val="12"/>
-        </w:numPr>
-        <w:spacing w:after="0" w:line="360" w:lineRule="auto"/>
-        <w:jc w:val="both"/>
-        <w:rPr>
-          <w:rFonts w:cs="Arial"/>
-          <w:szCs w:val="24"/>
-        </w:rPr>
-      </w:pPr>
-      <w:r>
-        <w:rPr>
-          <w:rFonts w:cs="Arial"/>
-          <w:szCs w:val="24"/>
-        </w:rPr>
-        <w:t xml:space="preserve">Classification Module: Maps extracted features to gesture labels via a </w:t>
-      </w:r>
-      <w:proofErr w:type="spellStart"/>
-      <w:r>
-        <w:rPr>
-          <w:rFonts w:cs="Arial"/>
-          <w:szCs w:val="24"/>
-        </w:rPr>
-        <w:t>softmax</w:t>
-      </w:r>
-      <w:proofErr w:type="spellEnd"/>
-      <w:r>
-        <w:rPr>
-          <w:rFonts w:cs="Arial"/>
-          <w:szCs w:val="24"/>
-        </w:rPr>
-        <w:t xml:space="preserve"> classifier, with a rolling average prediction to stabilize results.</w:t>
-      </w:r>
-    </w:p>
-    <w:p>
-      <w:pPr>
-        <w:pStyle w:val="ListParagraph"/>
-        <w:numPr>
-          <w:ilvl w:val="0"/>
-          <w:numId w:val="12"/>
-        </w:numPr>
-        <w:spacing w:after="0" w:line="360" w:lineRule="auto"/>
-        <w:jc w:val="both"/>
-        <w:rPr>
-          <w:rFonts w:cs="Arial"/>
-          <w:szCs w:val="24"/>
-        </w:rPr>
-      </w:pPr>
-      <w:r>
-        <w:rPr>
-          <w:rFonts w:cs="Arial"/>
-          <w:szCs w:val="24"/>
-        </w:rPr>
-        <w:t xml:space="preserve">Web Interfaces: Developed using modern frameworks (for example, </w:t>
-      </w:r>
-      <w:proofErr w:type="spellStart"/>
-      <w:r>
-        <w:rPr>
-          <w:rFonts w:cs="Arial"/>
-          <w:szCs w:val="24"/>
-        </w:rPr>
-        <w:t>Vue</w:t>
-      </w:r>
-      <w:r>
-        <w:rPr>
-          <w:rFonts w:cs="Arial"/>
-          <w:szCs w:val="24"/>
-        </w:rPr>
-        <w:t>JS</w:t>
-      </w:r>
-      <w:proofErr w:type="spellEnd"/>
-      <w:r>
-        <w:rPr>
-          <w:rFonts w:cs="Arial"/>
-          <w:szCs w:val="24"/>
-        </w:rPr>
-        <w:t xml:space="preserve"> for web) to ensure an intuitive </w:t>
-      </w:r>
-      <w:r>
-        <w:rPr>
-          <w:rFonts w:cs="Arial"/>
-          <w:szCs w:val="24"/>
-        </w:rPr>
-        <w:t xml:space="preserve">and accessible </w:t>
-      </w:r>
-      <w:r>
-        <w:rPr>
-          <w:rFonts w:cs="Arial"/>
-          <w:szCs w:val="24"/>
-        </w:rPr>
-        <w:t>user experience.</w:t>
+          <w:rFonts w:cs="Arial"/>
+          <w:szCs w:val="24"/>
+        </w:rPr>
+      </w:pPr>
+    </w:p>
+    <w:p>
+      <w:pPr>
+        <w:pStyle w:val="Heading2"/>
+      </w:pPr>
+      <w:r>
+        <w:t>3.4 System Architecture</w:t>
       </w:r>
     </w:p>
     <w:p>
@@ -28352,7 +28128,6 @@
                 <w:szCs w:val="28"/>
               </w:rPr>
               <w:tab/>
-              <w:t xml:space="preserve">Key </w:t>
             </w:r>
           </w:p>
         </w:tc>
@@ -28372,6 +28147,16 @@
                 <w:szCs w:val="28"/>
               </w:rPr>
             </w:pPr>
+            <w:r>
+              <w:rPr>
+                <w:rFonts w:ascii="Arial" w:hAnsi="Arial" w:cs="Arial"/>
+                <w:b/>
+                <w:bCs/>
+                <w:sz w:val="24"/>
+                <w:szCs w:val="28"/>
+              </w:rPr>
+              <w:t xml:space="preserve">Key </w:t>
+            </w:r>
             <w:r>
               <w:rPr>
                 <w:rFonts w:ascii="Arial" w:hAnsi="Arial" w:cs="Arial"/>
@@ -28492,7 +28277,16 @@
                 <w:sz w:val="24"/>
                 <w:szCs w:val="28"/>
               </w:rPr>
-              <w:t>42-landmark extraction (21 per hand) with confidence thresholds &gt;0.5</w:t>
+              <w:t xml:space="preserve">42-landmark extraction (21 per hand) with </w:t>
+            </w:r>
+            <w:r>
+              <w:rPr>
+                <w:rFonts w:ascii="Arial" w:hAnsi="Arial" w:cs="Arial"/>
+                <w:sz w:val="24"/>
+                <w:szCs w:val="28"/>
+              </w:rPr>
+              <w:lastRenderedPageBreak/>
+              <w:t>confidence thresholds &gt;0.5</w:t>
             </w:r>
           </w:p>
         </w:tc>
@@ -28518,6 +28312,7 @@
                 <w:sz w:val="24"/>
                 <w:szCs w:val="28"/>
               </w:rPr>
+              <w:lastRenderedPageBreak/>
               <w:t>Model Architecture</w:t>
             </w:r>
           </w:p>
@@ -28753,13 +28548,58 @@
     </w:p>
     <w:p>
       <w:pPr>
-        <w:spacing w:after="0" w:line="360" w:lineRule="auto"/>
-        <w:jc w:val="both"/>
-        <w:rPr>
-          <w:rFonts w:cs="Arial"/>
-          <w:szCs w:val="24"/>
-        </w:rPr>
-      </w:pPr>
+        <w:pStyle w:val="Heading1"/>
+        <w:numPr>
+          <w:ilvl w:val="0"/>
+          <w:numId w:val="0"/>
+        </w:numPr>
+        <w:rPr>
+          <w:rFonts w:asciiTheme="minorHAnsi" w:eastAsiaTheme="minorEastAsia" w:hAnsiTheme="minorHAnsi" w:cs="Arial"/>
+          <w:b w:val="0"/>
+          <w:color w:val="auto"/>
+          <w:sz w:val="22"/>
+          <w:szCs w:val="24"/>
+        </w:rPr>
+      </w:pPr>
+    </w:p>
+    <w:p>
+      <w:pPr>
+        <w:rPr>
+          <w:rFonts w:ascii="Cascadia Code" w:eastAsiaTheme="majorEastAsia" w:hAnsi="Cascadia Code" w:cstheme="majorBidi"/>
+          <w:b/>
+          <w:color w:val="2E74B5" w:themeColor="accent1" w:themeShade="BF"/>
+          <w:sz w:val="28"/>
+          <w:szCs w:val="29"/>
+        </w:rPr>
+      </w:pPr>
+      <w:r>
+        <w:br w:type="page"/>
+      </w:r>
+    </w:p>
+    <w:p>
+      <w:pPr>
+        <w:pStyle w:val="Heading1"/>
+        <w:numPr>
+          <w:ilvl w:val="0"/>
+          <w:numId w:val="0"/>
+        </w:numPr>
+      </w:pPr>
+      <w:r>
+        <w:lastRenderedPageBreak/>
+        <w:t>Chapter 4 - Implementation</w:t>
+      </w:r>
+    </w:p>
+    <w:p>
+      <w:pPr>
+        <w:pStyle w:val="Heading1"/>
+        <w:numPr>
+          <w:ilvl w:val="0"/>
+          <w:numId w:val="0"/>
+        </w:numPr>
+      </w:pPr>
+      <w:r>
+        <w:t xml:space="preserve"> </w:t>
+      </w:r>
     </w:p>
     <w:p>
       <w:pPr>
@@ -28767,12 +28607,451 @@
         <w:spacing w:before="0" w:line="360" w:lineRule="auto"/>
         <w:jc w:val="both"/>
       </w:pPr>
-      <w:bookmarkStart w:id="56" w:name="_Toc194776227"/>
-      <w:r>
-        <w:t>3.5 Data Acquisition and Pre-Processing</w:t>
-      </w:r>
+      <w:r>
+        <w:t xml:space="preserve">4.1 </w:t>
+      </w:r>
+      <w:r>
+        <w:t>Model Development</w:t>
+      </w:r>
+    </w:p>
+    <w:p>
+      <w:pPr>
+        <w:pStyle w:val="Heading3"/>
+      </w:pPr>
+      <w:bookmarkStart w:id="55" w:name="_Toc194776227"/>
+      <w:r>
+        <w:t>4.1</w:t>
+      </w:r>
+      <w:r>
+        <w:t>.1</w:t>
+      </w:r>
+      <w:r>
+        <w:t xml:space="preserve"> Data Acquisition and Pre-Processing</w:t>
+      </w:r>
+      <w:bookmarkEnd w:id="55"/>
+    </w:p>
+    <w:p>
+      <w:pPr>
+        <w:pStyle w:val="Heading4"/>
+      </w:pPr>
+      <w:r>
+        <w:t>4.1.1</w:t>
+      </w:r>
+      <w:r>
+        <w:t>.1</w:t>
+      </w:r>
+      <w:r>
+        <w:t xml:space="preserve"> Dataset Overview</w:t>
+      </w:r>
+    </w:p>
+    <w:p>
+      <w:pPr>
+        <w:pStyle w:val="Heading4"/>
+      </w:pPr>
+      <w:r>
+        <w:t>4.1.</w:t>
+      </w:r>
+      <w:r>
+        <w:t>1.2</w:t>
+      </w:r>
+      <w:r>
+        <w:t xml:space="preserve"> Data Cleaning</w:t>
+      </w:r>
+    </w:p>
+    <w:p>
+      <w:pPr>
+        <w:spacing w:after="0" w:line="360" w:lineRule="auto"/>
+        <w:jc w:val="both"/>
+        <w:rPr>
+          <w:rFonts w:ascii="Arial" w:hAnsi="Arial" w:cs="Arial"/>
+          <w:sz w:val="24"/>
+          <w:szCs w:val="24"/>
+        </w:rPr>
+      </w:pPr>
+      <w:r>
+        <w:rPr>
+          <w:rFonts w:ascii="Arial" w:hAnsi="Arial" w:cs="Arial"/>
+          <w:sz w:val="24"/>
+          <w:szCs w:val="24"/>
+        </w:rPr>
+        <w:t>Download videos</w:t>
+      </w:r>
+    </w:p>
+    <w:p>
+      <w:pPr>
+        <w:spacing w:after="0" w:line="360" w:lineRule="auto"/>
+        <w:jc w:val="both"/>
+        <w:rPr>
+          <w:rFonts w:ascii="Arial" w:hAnsi="Arial" w:cs="Arial"/>
+          <w:sz w:val="24"/>
+          <w:szCs w:val="24"/>
+        </w:rPr>
+      </w:pPr>
+      <w:r>
+        <w:rPr>
+          <w:rFonts w:ascii="Arial" w:hAnsi="Arial" w:cs="Arial"/>
+          <w:sz w:val="24"/>
+          <w:szCs w:val="24"/>
+        </w:rPr>
+        <w:t>Remove non_mp4 videos</w:t>
+      </w:r>
+    </w:p>
+    <w:p>
+      <w:pPr>
+        <w:spacing w:after="0" w:line="360" w:lineRule="auto"/>
+        <w:jc w:val="both"/>
+        <w:rPr>
+          <w:rFonts w:ascii="Arial" w:hAnsi="Arial" w:cs="Arial"/>
+          <w:sz w:val="24"/>
+          <w:szCs w:val="24"/>
+        </w:rPr>
+      </w:pPr>
+      <w:r>
+        <w:rPr>
+          <w:rFonts w:ascii="Arial" w:hAnsi="Arial" w:cs="Arial"/>
+          <w:sz w:val="24"/>
+          <w:szCs w:val="24"/>
+        </w:rPr>
+        <w:t>Remove corrupted mp4 videos</w:t>
+      </w:r>
+    </w:p>
+    <w:p>
+      <w:pPr>
+        <w:pStyle w:val="Heading4"/>
+      </w:pPr>
+      <w:r>
+        <w:t>4.1.3 Data Pre-processing</w:t>
+      </w:r>
+    </w:p>
+    <w:p>
+      <w:pPr>
+        <w:pStyle w:val="ListParagraph"/>
+        <w:spacing w:after="0" w:line="360" w:lineRule="auto"/>
+        <w:ind w:left="0"/>
+        <w:jc w:val="both"/>
+        <w:rPr>
+          <w:rFonts w:cs="Arial"/>
+          <w:szCs w:val="24"/>
+        </w:rPr>
+      </w:pPr>
+      <w:r>
+        <w:rPr>
+          <w:rFonts w:cs="Arial"/>
+          <w:szCs w:val="24"/>
+        </w:rPr>
+        <w:t>Reduce dataset by removing class having few samples</w:t>
+      </w:r>
+    </w:p>
+    <w:p>
+      <w:pPr>
+        <w:pStyle w:val="ListParagraph"/>
+        <w:spacing w:after="0" w:line="360" w:lineRule="auto"/>
+        <w:ind w:left="0"/>
+        <w:jc w:val="both"/>
+        <w:rPr>
+          <w:rFonts w:cs="Arial"/>
+          <w:szCs w:val="24"/>
+        </w:rPr>
+      </w:pPr>
+      <w:r>
+        <w:rPr>
+          <w:rFonts w:cs="Arial"/>
+          <w:szCs w:val="24"/>
+        </w:rPr>
+        <w:t>Extract class names from reduced dataset folder and saved to txt file</w:t>
+      </w:r>
+    </w:p>
+    <w:p/>
+    <w:p>
+      <w:pPr>
+        <w:pStyle w:val="Heading3"/>
+      </w:pPr>
+      <w:r>
+        <w:t>4.1.</w:t>
+      </w:r>
+      <w:r>
+        <w:t>2</w:t>
+      </w:r>
+      <w:r>
+        <w:t xml:space="preserve"> </w:t>
+      </w:r>
+      <w:r>
+        <w:t xml:space="preserve">Video Processing and </w:t>
+      </w:r>
+      <w:proofErr w:type="spellStart"/>
+      <w:r>
+        <w:t>Keypoint</w:t>
+      </w:r>
+      <w:proofErr w:type="spellEnd"/>
+      <w:r>
+        <w:t xml:space="preserve"> Extraction</w:t>
+      </w:r>
+      <w:r>
+        <w:t xml:space="preserve"> (</w:t>
+      </w:r>
+      <w:r>
+        <w:t>Feature Extraction and Classification</w:t>
+      </w:r>
+      <w:r>
+        <w:t>)</w:t>
+      </w:r>
+    </w:p>
+    <w:p>
+      <w:pPr>
+        <w:pStyle w:val="Heading3"/>
+      </w:pPr>
+      <w:r>
+        <w:t>4.1.</w:t>
+      </w:r>
+      <w:r>
+        <w:t>3</w:t>
+      </w:r>
+      <w:r>
+        <w:t xml:space="preserve"> </w:t>
+      </w:r>
+      <w:r>
+        <w:t>Data Augmentation Techniques</w:t>
+      </w:r>
+    </w:p>
+    <w:p>
+      <w:pPr>
+        <w:pStyle w:val="Heading3"/>
+      </w:pPr>
+      <w:r>
+        <w:t>4.1.</w:t>
+      </w:r>
+      <w:r>
+        <w:t>4</w:t>
+      </w:r>
+      <w:r>
+        <w:t xml:space="preserve"> </w:t>
+      </w:r>
+      <w:r>
+        <w:t>Model Architecture and Training</w:t>
+      </w:r>
+    </w:p>
+    <w:p/>
+    <w:p>
+      <w:pPr>
+        <w:pStyle w:val="Heading3"/>
+      </w:pPr>
+    </w:p>
+    <w:p>
+      <w:pPr>
+        <w:pStyle w:val="Heading2"/>
+      </w:pPr>
+      <w:r>
+        <w:t>4.</w:t>
+      </w:r>
+      <w:r>
+        <w:t>2</w:t>
+      </w:r>
+      <w:r>
+        <w:t xml:space="preserve"> </w:t>
+      </w:r>
+      <w:r>
+        <w:t xml:space="preserve">Web Application </w:t>
+      </w:r>
+      <w:r>
+        <w:t>Development</w:t>
+      </w:r>
+    </w:p>
+    <w:p>
+      <w:pPr>
+        <w:pStyle w:val="Heading3"/>
+      </w:pPr>
+      <w:r>
+        <w:t>4.</w:t>
+      </w:r>
+      <w:r>
+        <w:t>2.1</w:t>
+      </w:r>
+      <w:r>
+        <w:t xml:space="preserve"> </w:t>
+      </w:r>
+      <w:r>
+        <w:t>Design and User Experience</w:t>
+      </w:r>
+      <w:r>
+        <w:t>/</w:t>
+      </w:r>
+      <w:r>
+        <w:t>Wireframes and Website Design</w:t>
+      </w:r>
+    </w:p>
+    <w:p>
+      <w:pPr>
+        <w:pStyle w:val="Heading3"/>
+      </w:pPr>
+      <w:r>
+        <w:t>4.2.2 Learning Functionality</w:t>
+      </w:r>
+    </w:p>
+    <w:p>
+      <w:pPr>
+        <w:pStyle w:val="Heading3"/>
+      </w:pPr>
+      <w:r>
+        <w:t xml:space="preserve">4.2.2 </w:t>
+      </w:r>
+      <w:r>
+        <w:t>Practice</w:t>
+      </w:r>
+      <w:r>
+        <w:t xml:space="preserve"> Functionality</w:t>
+      </w:r>
+    </w:p>
+    <w:p>
+      <w:pPr>
+        <w:pStyle w:val="Heading3"/>
+      </w:pPr>
+      <w:r>
+        <w:t>4.</w:t>
+      </w:r>
+      <w:r>
+        <w:t>2.2</w:t>
+      </w:r>
+      <w:r>
+        <w:t xml:space="preserve"> </w:t>
+      </w:r>
+      <w:r>
+        <w:t>Integration of Model with Front-End</w:t>
+      </w:r>
+      <w:r>
+        <w:t xml:space="preserve"> </w:t>
+      </w:r>
+      <w:r>
+        <w:t>and Feedback Collection</w:t>
+      </w:r>
+    </w:p>
+    <w:p>
+      <w:pPr>
+        <w:pStyle w:val="Heading3"/>
+      </w:pPr>
+      <w:r>
+        <w:t>4.</w:t>
+      </w:r>
+      <w:r>
+        <w:t>2</w:t>
+      </w:r>
+      <w:r>
+        <w:t>.</w:t>
+      </w:r>
+      <w:r>
+        <w:t>3</w:t>
+      </w:r>
+      <w:r>
+        <w:t xml:space="preserve"> </w:t>
+      </w:r>
+      <w:r>
+        <w:t xml:space="preserve">Real-Time Predictions </w:t>
+      </w:r>
+    </w:p>
+    <w:p/>
+    <w:p>
+      <w:pPr>
+        <w:pStyle w:val="Heading1"/>
+        <w:numPr>
+          <w:ilvl w:val="0"/>
+          <w:numId w:val="0"/>
+        </w:numPr>
+      </w:pPr>
+      <w:r>
+        <w:t xml:space="preserve">Chapter </w:t>
+      </w:r>
+      <w:r>
+        <w:t>5</w:t>
+      </w:r>
+      <w:r>
+        <w:t xml:space="preserve"> </w:t>
+      </w:r>
+      <w:r>
+        <w:t>–</w:t>
+      </w:r>
+      <w:r>
+        <w:t xml:space="preserve"> </w:t>
+      </w:r>
+      <w:r>
+        <w:t>Evaluation</w:t>
+      </w:r>
+      <w:r>
+        <w:t xml:space="preserve"> Method and Testing</w:t>
+      </w:r>
+      <w:bookmarkStart w:id="56" w:name="_GoBack"/>
       <w:bookmarkEnd w:id="56"/>
     </w:p>
+    <w:p>
+      <w:pPr>
+        <w:pStyle w:val="Heading2"/>
+      </w:pPr>
+      <w:r>
+        <w:t xml:space="preserve">5.1 </w:t>
+      </w:r>
+      <w:r>
+        <w:t>Model Performance Evaluation</w:t>
+      </w:r>
+    </w:p>
+    <w:p>
+      <w:pPr>
+        <w:pStyle w:val="Heading3"/>
+      </w:pPr>
+      <w:r>
+        <w:t xml:space="preserve">5.1.1 </w:t>
+      </w:r>
+      <w:r>
+        <w:t xml:space="preserve">Accuracy, Precision </w:t>
+      </w:r>
+      <w:r>
+        <w:t>Analysis</w:t>
+      </w:r>
+    </w:p>
+    <w:p>
+      <w:pPr>
+        <w:pStyle w:val="Heading3"/>
+      </w:pPr>
+      <w:r>
+        <w:t xml:space="preserve">5.1.2 </w:t>
+      </w:r>
+      <w:r>
+        <w:t>Confusion Matrix Analysis</w:t>
+      </w:r>
+    </w:p>
+    <w:p/>
+    <w:p>
+      <w:pPr>
+        <w:pStyle w:val="Heading1"/>
+        <w:numPr>
+          <w:ilvl w:val="0"/>
+          <w:numId w:val="0"/>
+        </w:numPr>
+      </w:pPr>
+      <w:r>
+        <w:t>Chapter 6 – Results and Discussions</w:t>
+      </w:r>
+    </w:p>
+    <w:p/>
+    <w:p>
+      <w:pPr>
+        <w:pStyle w:val="Heading1"/>
+        <w:numPr>
+          <w:ilvl w:val="0"/>
+          <w:numId w:val="0"/>
+        </w:numPr>
+      </w:pPr>
+      <w:r>
+        <w:t xml:space="preserve">Chapter </w:t>
+      </w:r>
+      <w:r>
+        <w:t>7</w:t>
+      </w:r>
+      <w:r>
+        <w:t xml:space="preserve"> – </w:t>
+      </w:r>
+      <w:r>
+        <w:t>Conclusions and Future Works</w:t>
+      </w:r>
+    </w:p>
+    <w:p/>
     <w:p>
       <w:pPr>
         <w:spacing w:after="0" w:line="360" w:lineRule="auto"/>
@@ -28829,6 +29108,7 @@
           <w:rFonts w:cs="Arial"/>
           <w:szCs w:val="24"/>
         </w:rPr>
+        <w:lastRenderedPageBreak/>
         <w:t xml:space="preserve">WLASL-Processed Dataset: The dataset selected for training is the WLASL-Processed dataset from </w:t>
       </w:r>
       <w:proofErr w:type="spellStart"/>
@@ -28968,9 +29248,75 @@
           <w:rFonts w:cs="Arial"/>
           <w:szCs w:val="24"/>
         </w:rPr>
-        <w:t xml:space="preserve">Online Video Sources: Supplementary data from YouTube videos. </w:t>
-      </w:r>
-    </w:p>
+        <w:t>Online Video Sources: Supplementary data from YouTube videos.</w:t>
+      </w:r>
+    </w:p>
+    <w:p>
+      <w:pPr>
+        <w:spacing w:after="0" w:line="360" w:lineRule="auto"/>
+        <w:jc w:val="both"/>
+        <w:rPr>
+          <w:rFonts w:ascii="Arial" w:hAnsi="Arial" w:cs="Arial"/>
+          <w:sz w:val="24"/>
+          <w:szCs w:val="24"/>
+        </w:rPr>
+      </w:pPr>
+      <w:r>
+        <w:rPr>
+          <w:rFonts w:ascii="Arial" w:hAnsi="Arial" w:cs="Arial"/>
+          <w:sz w:val="24"/>
+          <w:szCs w:val="24"/>
+        </w:rPr>
+        <w:t xml:space="preserve">JSON file </w:t>
+      </w:r>
+      <w:proofErr w:type="gramStart"/>
+      <w:r>
+        <w:rPr>
+          <w:rFonts w:ascii="Arial" w:hAnsi="Arial" w:cs="Arial"/>
+          <w:sz w:val="24"/>
+          <w:szCs w:val="24"/>
+        </w:rPr>
+        <w:t xml:space="preserve">containing </w:t>
+      </w:r>
+      <w:r>
+        <w:rPr>
+          <w:rFonts w:ascii="Arial" w:hAnsi="Arial" w:cs="Arial"/>
+          <w:sz w:val="24"/>
+          <w:szCs w:val="24"/>
+        </w:rPr>
+        <w:t xml:space="preserve"> </w:t>
+      </w:r>
+      <w:proofErr w:type="spellStart"/>
+      <w:r>
+        <w:rPr>
+          <w:rFonts w:ascii="Arial" w:hAnsi="Arial" w:cs="Arial"/>
+          <w:sz w:val="24"/>
+          <w:szCs w:val="24"/>
+        </w:rPr>
+        <w:t>urls</w:t>
+      </w:r>
+      <w:proofErr w:type="spellEnd"/>
+      <w:proofErr w:type="gramEnd"/>
+      <w:r>
+        <w:rPr>
+          <w:rFonts w:ascii="Arial" w:hAnsi="Arial" w:cs="Arial"/>
+          <w:sz w:val="24"/>
+          <w:szCs w:val="24"/>
+        </w:rPr>
+        <w:t xml:space="preserve"> to video</w:t>
+      </w:r>
+    </w:p>
+    <w:p>
+      <w:pPr>
+        <w:spacing w:after="0" w:line="360" w:lineRule="auto"/>
+        <w:jc w:val="both"/>
+        <w:rPr>
+          <w:rFonts w:cs="Arial"/>
+          <w:szCs w:val="24"/>
+        </w:rPr>
+      </w:pPr>
+    </w:p>
+    <w:p/>
     <w:p>
       <w:pPr>
         <w:pStyle w:val="ListParagraph"/>
@@ -28983,6 +29329,8 @@
         </w:rPr>
       </w:pPr>
     </w:p>
+    <w:p/>
+    <w:p/>
     <w:p>
       <w:pPr>
         <w:pStyle w:val="ListParagraph"/>
@@ -28999,7 +29347,6 @@
           <w:rFonts w:cs="Arial"/>
           <w:szCs w:val="24"/>
         </w:rPr>
-        <w:lastRenderedPageBreak/>
         <w:t>A standardized pipeline cleans and pre-processes data to prepare it for training the deep learning model.</w:t>
       </w:r>
       <w:r>
@@ -29337,6 +29684,7 @@
           <w:rFonts w:cs="Arial"/>
           <w:szCs w:val="24"/>
         </w:rPr>
+        <w:lastRenderedPageBreak/>
         <w:t>Resizing &amp; Normalization: Standardizing video frame dimensions and pixel values.</w:t>
       </w:r>
     </w:p>
@@ -29474,7 +29822,6 @@
           <w:szCs w:val="24"/>
           <w:lang w:val="en-MY"/>
         </w:rPr>
-        <w:lastRenderedPageBreak/>
         <w:drawing>
           <wp:inline distT="0" distB="0" distL="0" distR="0" wp14:anchorId="227220CE" wp14:editId="56174F7E">
             <wp:extent cx="3997950" cy="4572000"/>
@@ -29524,14 +29871,27 @@
       <w:r>
         <w:t xml:space="preserve">Figure </w:t>
       </w:r>
-      <w:fldSimple w:instr=" SEQ Figure \* ARABIC ">
-        <w:r>
-          <w:rPr>
-            <w:noProof/>
-          </w:rPr>
-          <w:t>2</w:t>
-        </w:r>
-      </w:fldSimple>
+      <w:r>
+        <w:fldChar w:fldCharType="begin"/>
+      </w:r>
+      <w:r>
+        <w:instrText xml:space="preserve"> SEQ Figure \* ARABIC </w:instrText>
+      </w:r>
+      <w:r>
+        <w:fldChar w:fldCharType="separate"/>
+      </w:r>
+      <w:r>
+        <w:rPr>
+          <w:noProof/>
+        </w:rPr>
+        <w:t>2</w:t>
+      </w:r>
+      <w:r>
+        <w:rPr>
+          <w:noProof/>
+        </w:rPr>
+        <w:fldChar w:fldCharType="end"/>
+      </w:r>
       <w:r>
         <w:t xml:space="preserve">: </w:t>
       </w:r>
@@ -29540,10 +29900,9 @@
       </w:r>
       <w:bookmarkEnd w:id="57"/>
     </w:p>
-    <w:p>
-      <w:bookmarkStart w:id="58" w:name="_GoBack"/>
-      <w:bookmarkEnd w:id="58"/>
-    </w:p>
+    <w:p/>
+    <w:p/>
+    <w:p/>
     <w:p>
       <w:pPr>
         <w:pStyle w:val="Heading2"/>
@@ -29554,11 +29913,11 @@
         <w:spacing w:before="0" w:line="360" w:lineRule="auto"/>
         <w:jc w:val="both"/>
       </w:pPr>
-      <w:bookmarkStart w:id="59" w:name="_Toc194776228"/>
+      <w:bookmarkStart w:id="58" w:name="_Toc194776228"/>
       <w:r>
         <w:t>3.6 Feature Extraction and Classification</w:t>
       </w:r>
-      <w:bookmarkEnd w:id="59"/>
+      <w:bookmarkEnd w:id="58"/>
     </w:p>
     <w:p/>
     <w:p>
@@ -29741,7 +30100,6 @@
           <w:sz w:val="24"/>
           <w:szCs w:val="24"/>
         </w:rPr>
-        <w:lastRenderedPageBreak/>
         <w:t>3)</w:t>
       </w:r>
       <w:r>
@@ -30032,11 +30390,11 @@
         <w:spacing w:before="0" w:line="360" w:lineRule="auto"/>
         <w:jc w:val="both"/>
       </w:pPr>
-      <w:bookmarkStart w:id="60" w:name="_Toc194776229"/>
+      <w:bookmarkStart w:id="59" w:name="_Toc194776229"/>
       <w:r>
         <w:t>3.7 Unified Modelling Language (UML) Diagrams</w:t>
       </w:r>
-      <w:bookmarkEnd w:id="60"/>
+      <w:bookmarkEnd w:id="59"/>
     </w:p>
     <w:p>
       <w:pPr>
@@ -30111,7 +30469,6 @@
           <w:noProof/>
           <w:lang w:val="en-MY"/>
         </w:rPr>
-        <w:lastRenderedPageBreak/>
         <w:drawing>
           <wp:inline distT="0" distB="0" distL="0" distR="0" wp14:anchorId="45ED7F7B" wp14:editId="522FE4C6">
             <wp:extent cx="5731510" cy="5247005"/>
@@ -30158,22 +30515,35 @@
           <w:szCs w:val="24"/>
         </w:rPr>
       </w:pPr>
-      <w:bookmarkStart w:id="61" w:name="_Toc191752947"/>
+      <w:bookmarkStart w:id="60" w:name="_Toc191752947"/>
       <w:r>
         <w:t xml:space="preserve">Figure </w:t>
       </w:r>
-      <w:fldSimple w:instr=" SEQ Figure \* ARABIC ">
-        <w:r>
-          <w:rPr>
-            <w:noProof/>
-          </w:rPr>
-          <w:t>3</w:t>
-        </w:r>
-      </w:fldSimple>
+      <w:r>
+        <w:fldChar w:fldCharType="begin"/>
+      </w:r>
+      <w:r>
+        <w:instrText xml:space="preserve"> SEQ Figure \* ARABIC </w:instrText>
+      </w:r>
+      <w:r>
+        <w:fldChar w:fldCharType="separate"/>
+      </w:r>
+      <w:r>
+        <w:rPr>
+          <w:noProof/>
+        </w:rPr>
+        <w:t>3</w:t>
+      </w:r>
+      <w:r>
+        <w:rPr>
+          <w:noProof/>
+        </w:rPr>
+        <w:fldChar w:fldCharType="end"/>
+      </w:r>
       <w:r>
         <w:t>: Use Case diagram</w:t>
       </w:r>
-      <w:bookmarkEnd w:id="61"/>
+      <w:bookmarkEnd w:id="60"/>
     </w:p>
     <w:p>
       <w:pPr>
@@ -30299,7 +30669,6 @@
           <w:szCs w:val="24"/>
           <w:lang w:val="en-MY"/>
         </w:rPr>
-        <w:lastRenderedPageBreak/>
         <w:drawing>
           <wp:inline distT="0" distB="0" distL="0" distR="0" wp14:anchorId="16DCD41F" wp14:editId="3BC45704">
             <wp:extent cx="6794439" cy="5402580"/>
@@ -30346,25 +30715,38 @@
           <w:szCs w:val="24"/>
         </w:rPr>
       </w:pPr>
-      <w:bookmarkStart w:id="62" w:name="_Toc191752948"/>
+      <w:bookmarkStart w:id="61" w:name="_Toc191752948"/>
       <w:r>
         <w:t xml:space="preserve">Figure </w:t>
       </w:r>
-      <w:fldSimple w:instr=" SEQ Figure \* ARABIC ">
-        <w:r>
-          <w:rPr>
-            <w:noProof/>
-          </w:rPr>
-          <w:t>4</w:t>
-        </w:r>
-      </w:fldSimple>
+      <w:r>
+        <w:fldChar w:fldCharType="begin"/>
+      </w:r>
+      <w:r>
+        <w:instrText xml:space="preserve"> SEQ Figure \* ARABIC </w:instrText>
+      </w:r>
+      <w:r>
+        <w:fldChar w:fldCharType="separate"/>
+      </w:r>
+      <w:r>
+        <w:rPr>
+          <w:noProof/>
+        </w:rPr>
+        <w:t>4</w:t>
+      </w:r>
+      <w:r>
+        <w:rPr>
+          <w:noProof/>
+        </w:rPr>
+        <w:fldChar w:fldCharType="end"/>
+      </w:r>
       <w:r>
         <w:t xml:space="preserve">: </w:t>
       </w:r>
       <w:r>
         <w:t>Activity Diagram</w:t>
       </w:r>
-      <w:bookmarkEnd w:id="62"/>
+      <w:bookmarkEnd w:id="61"/>
     </w:p>
     <w:p>
       <w:pPr>
@@ -30545,7 +30927,6 @@
           <w:szCs w:val="24"/>
           <w:lang w:val="en-MY"/>
         </w:rPr>
-        <w:lastRenderedPageBreak/>
         <w:drawing>
           <wp:inline distT="0" distB="0" distL="0" distR="0" wp14:anchorId="2AB4A94E" wp14:editId="65F81333">
             <wp:extent cx="7135522" cy="4405746"/>
@@ -30592,25 +30973,38 @@
           <w:szCs w:val="24"/>
         </w:rPr>
       </w:pPr>
-      <w:bookmarkStart w:id="63" w:name="_Toc191752949"/>
+      <w:bookmarkStart w:id="62" w:name="_Toc191752949"/>
       <w:r>
         <w:t xml:space="preserve">Figure </w:t>
       </w:r>
-      <w:fldSimple w:instr=" SEQ Figure \* ARABIC ">
-        <w:r>
-          <w:rPr>
-            <w:noProof/>
-          </w:rPr>
-          <w:t>5</w:t>
-        </w:r>
-      </w:fldSimple>
+      <w:r>
+        <w:fldChar w:fldCharType="begin"/>
+      </w:r>
+      <w:r>
+        <w:instrText xml:space="preserve"> SEQ Figure \* ARABIC </w:instrText>
+      </w:r>
+      <w:r>
+        <w:fldChar w:fldCharType="separate"/>
+      </w:r>
+      <w:r>
+        <w:rPr>
+          <w:noProof/>
+        </w:rPr>
+        <w:t>5</w:t>
+      </w:r>
+      <w:r>
+        <w:rPr>
+          <w:noProof/>
+        </w:rPr>
+        <w:fldChar w:fldCharType="end"/>
+      </w:r>
       <w:r>
         <w:t xml:space="preserve">: </w:t>
       </w:r>
       <w:r>
         <w:t>Class Diagram</w:t>
       </w:r>
-      <w:bookmarkEnd w:id="63"/>
+      <w:bookmarkEnd w:id="62"/>
     </w:p>
     <w:p>
       <w:pPr>
@@ -30827,7 +31221,6 @@
           <w:szCs w:val="24"/>
           <w:lang w:val="en-MY"/>
         </w:rPr>
-        <w:lastRenderedPageBreak/>
         <w:drawing>
           <wp:inline distT="0" distB="0" distL="0" distR="0" wp14:anchorId="03A20D6E" wp14:editId="05F1E87C">
             <wp:extent cx="7080610" cy="4537364"/>
@@ -30870,25 +31263,38 @@
         <w:pStyle w:val="Caption"/>
         <w:jc w:val="center"/>
       </w:pPr>
-      <w:bookmarkStart w:id="64" w:name="_Toc191752950"/>
+      <w:bookmarkStart w:id="63" w:name="_Toc191752950"/>
       <w:r>
         <w:t xml:space="preserve">Figure </w:t>
       </w:r>
-      <w:fldSimple w:instr=" SEQ Figure \* ARABIC ">
-        <w:r>
-          <w:rPr>
-            <w:noProof/>
-          </w:rPr>
-          <w:t>6</w:t>
-        </w:r>
-      </w:fldSimple>
+      <w:r>
+        <w:fldChar w:fldCharType="begin"/>
+      </w:r>
+      <w:r>
+        <w:instrText xml:space="preserve"> SEQ Figure \* ARABIC </w:instrText>
+      </w:r>
+      <w:r>
+        <w:fldChar w:fldCharType="separate"/>
+      </w:r>
+      <w:r>
+        <w:rPr>
+          <w:noProof/>
+        </w:rPr>
+        <w:t>6</w:t>
+      </w:r>
+      <w:r>
+        <w:rPr>
+          <w:noProof/>
+        </w:rPr>
+        <w:fldChar w:fldCharType="end"/>
+      </w:r>
       <w:r>
         <w:t xml:space="preserve">: </w:t>
       </w:r>
       <w:r>
         <w:t>Sequence Diagram</w:t>
       </w:r>
-      <w:bookmarkEnd w:id="64"/>
+      <w:bookmarkEnd w:id="63"/>
     </w:p>
     <w:p/>
     <w:p/>
@@ -30904,156 +31310,22 @@
     <w:p/>
     <w:p>
       <w:pPr>
+        <w:pStyle w:val="ListParagraph"/>
+        <w:spacing w:after="0" w:line="360" w:lineRule="auto"/>
+        <w:jc w:val="both"/>
+        <w:rPr>
+          <w:rFonts w:cs="Arial"/>
+          <w:szCs w:val="24"/>
+        </w:rPr>
+      </w:pPr>
+    </w:p>
+    <w:p>
+      <w:pPr>
         <w:pStyle w:val="Heading2"/>
         <w:spacing w:before="0" w:line="360" w:lineRule="auto"/>
         <w:jc w:val="both"/>
       </w:pPr>
-      <w:bookmarkStart w:id="65" w:name="_Toc194776230"/>
-      <w:r>
-        <w:t xml:space="preserve">3.8 </w:t>
-      </w:r>
-      <w:r>
-        <w:t xml:space="preserve">System </w:t>
-      </w:r>
-      <w:r>
-        <w:t>Architecture</w:t>
-      </w:r>
-      <w:bookmarkEnd w:id="65"/>
-    </w:p>
-    <w:p>
-      <w:pPr>
-        <w:spacing w:after="0" w:line="360" w:lineRule="auto"/>
-        <w:jc w:val="both"/>
-        <w:rPr>
-          <w:rFonts w:ascii="Arial" w:hAnsi="Arial" w:cs="Arial"/>
-          <w:sz w:val="24"/>
-          <w:szCs w:val="24"/>
-        </w:rPr>
-      </w:pPr>
-      <w:r>
-        <w:rPr>
-          <w:rFonts w:ascii="Arial" w:hAnsi="Arial" w:cs="Arial"/>
-          <w:sz w:val="24"/>
-          <w:szCs w:val="24"/>
-        </w:rPr>
-        <w:t>The</w:t>
-      </w:r>
-      <w:r>
-        <w:rPr>
-          <w:rFonts w:ascii="Arial" w:hAnsi="Arial" w:cs="Arial"/>
-          <w:sz w:val="24"/>
-          <w:szCs w:val="24"/>
-        </w:rPr>
-        <w:t xml:space="preserve"> system architecture consists of:</w:t>
-      </w:r>
-    </w:p>
-    <w:p>
-      <w:pPr>
-        <w:pStyle w:val="ListParagraph"/>
-        <w:numPr>
-          <w:ilvl w:val="0"/>
-          <w:numId w:val="14"/>
-        </w:numPr>
-        <w:spacing w:after="0" w:line="360" w:lineRule="auto"/>
-        <w:jc w:val="both"/>
-        <w:rPr>
-          <w:rFonts w:cs="Arial"/>
-          <w:szCs w:val="24"/>
-        </w:rPr>
-      </w:pPr>
-      <w:r>
-        <w:rPr>
-          <w:rFonts w:cs="Arial"/>
-          <w:szCs w:val="24"/>
-        </w:rPr>
-        <w:lastRenderedPageBreak/>
-        <w:t>Front-End: User interfaces for website.</w:t>
-      </w:r>
-    </w:p>
-    <w:p>
-      <w:pPr>
-        <w:pStyle w:val="ListParagraph"/>
-        <w:numPr>
-          <w:ilvl w:val="0"/>
-          <w:numId w:val="14"/>
-        </w:numPr>
-        <w:spacing w:after="0" w:line="360" w:lineRule="auto"/>
-        <w:jc w:val="both"/>
-        <w:rPr>
-          <w:rFonts w:cs="Arial"/>
-          <w:szCs w:val="24"/>
-        </w:rPr>
-      </w:pPr>
-      <w:r>
-        <w:rPr>
-          <w:rFonts w:cs="Arial"/>
-          <w:szCs w:val="24"/>
-        </w:rPr>
-        <w:t>Back-End: Business logic, API endpoints and processing modules.</w:t>
-      </w:r>
-    </w:p>
-    <w:p>
-      <w:pPr>
-        <w:pStyle w:val="ListParagraph"/>
-        <w:numPr>
-          <w:ilvl w:val="0"/>
-          <w:numId w:val="14"/>
-        </w:numPr>
-        <w:spacing w:after="0" w:line="360" w:lineRule="auto"/>
-        <w:jc w:val="both"/>
-        <w:rPr>
-          <w:rFonts w:cs="Arial"/>
-          <w:szCs w:val="24"/>
-        </w:rPr>
-      </w:pPr>
-      <w:r>
-        <w:rPr>
-          <w:rFonts w:cs="Arial"/>
-          <w:szCs w:val="24"/>
-        </w:rPr>
-        <w:t>Database: Structured storage for datasets, user data and system logs.</w:t>
-      </w:r>
-    </w:p>
-    <w:p>
-      <w:pPr>
-        <w:pStyle w:val="ListParagraph"/>
-        <w:numPr>
-          <w:ilvl w:val="0"/>
-          <w:numId w:val="14"/>
-        </w:numPr>
-        <w:spacing w:after="0" w:line="360" w:lineRule="auto"/>
-        <w:jc w:val="both"/>
-        <w:rPr>
-          <w:rFonts w:cs="Arial"/>
-          <w:szCs w:val="24"/>
-        </w:rPr>
-      </w:pPr>
-      <w:r>
-        <w:rPr>
-          <w:rFonts w:cs="Arial"/>
-          <w:szCs w:val="24"/>
-        </w:rPr>
-        <w:t>External Integrations: Interfaces with third-party services for data enrichment and authentication.</w:t>
-      </w:r>
-    </w:p>
-    <w:p>
-      <w:pPr>
-        <w:pStyle w:val="ListParagraph"/>
-        <w:spacing w:after="0" w:line="360" w:lineRule="auto"/>
-        <w:jc w:val="both"/>
-        <w:rPr>
-          <w:rFonts w:cs="Arial"/>
-          <w:szCs w:val="24"/>
-        </w:rPr>
-      </w:pPr>
-    </w:p>
-    <w:p>
-      <w:pPr>
-        <w:pStyle w:val="Heading2"/>
-        <w:spacing w:before="0" w:line="360" w:lineRule="auto"/>
-        <w:jc w:val="both"/>
-      </w:pPr>
-      <w:bookmarkStart w:id="66" w:name="_Toc194776231"/>
+      <w:bookmarkStart w:id="64" w:name="_Toc194776231"/>
       <w:r>
         <w:t>3</w:t>
       </w:r>
@@ -31069,7 +31341,7 @@
       <w:r>
         <w:t xml:space="preserve"> Integration</w:t>
       </w:r>
-      <w:bookmarkEnd w:id="66"/>
+      <w:bookmarkEnd w:id="64"/>
     </w:p>
     <w:p>
       <w:pPr>
@@ -31284,7 +31556,7 @@
         </w:numPr>
         <w:spacing w:before="0" w:after="240" w:line="360" w:lineRule="auto"/>
       </w:pPr>
-      <w:bookmarkStart w:id="67" w:name="_Toc194776232"/>
+      <w:bookmarkStart w:id="65" w:name="_Toc194776232"/>
       <w:r>
         <w:lastRenderedPageBreak/>
         <w:t xml:space="preserve">Chapter </w:t>
@@ -31301,7 +31573,7 @@
       <w:r>
         <w:t>Implementation and Testing</w:t>
       </w:r>
-      <w:bookmarkEnd w:id="67"/>
+      <w:bookmarkEnd w:id="65"/>
     </w:p>
     <w:p>
       <w:pPr>
@@ -31309,14 +31581,14 @@
         <w:spacing w:before="0" w:line="360" w:lineRule="auto"/>
         <w:jc w:val="both"/>
       </w:pPr>
-      <w:bookmarkStart w:id="68" w:name="_Toc194776233"/>
+      <w:bookmarkStart w:id="66" w:name="_Toc194776233"/>
       <w:r>
         <w:t>4</w:t>
       </w:r>
       <w:r>
         <w:t>.1 Introduction to Initial Work</w:t>
       </w:r>
-      <w:bookmarkEnd w:id="68"/>
+      <w:bookmarkEnd w:id="66"/>
     </w:p>
     <w:p>
       <w:pPr>
@@ -31354,14 +31626,14 @@
         <w:spacing w:before="0" w:line="360" w:lineRule="auto"/>
         <w:jc w:val="both"/>
       </w:pPr>
-      <w:bookmarkStart w:id="69" w:name="_Toc194776234"/>
+      <w:bookmarkStart w:id="67" w:name="_Toc194776234"/>
       <w:r>
         <w:t>4</w:t>
       </w:r>
       <w:r>
         <w:t>.2 Initial Development</w:t>
       </w:r>
-      <w:bookmarkEnd w:id="69"/>
+      <w:bookmarkEnd w:id="67"/>
     </w:p>
     <w:p>
       <w:pPr>
@@ -31548,14 +31820,14 @@
         <w:spacing w:before="0" w:line="360" w:lineRule="auto"/>
         <w:jc w:val="both"/>
       </w:pPr>
-      <w:bookmarkStart w:id="70" w:name="_Toc194776235"/>
+      <w:bookmarkStart w:id="68" w:name="_Toc194776235"/>
       <w:r>
         <w:t>4</w:t>
       </w:r>
       <w:r>
         <w:t>.3 Tools and Technologies</w:t>
       </w:r>
-      <w:bookmarkEnd w:id="70"/>
+      <w:bookmarkEnd w:id="68"/>
     </w:p>
     <w:p>
       <w:pPr>
@@ -31878,7 +32150,7 @@
       <w:pPr>
         <w:pStyle w:val="Heading2"/>
       </w:pPr>
-      <w:bookmarkStart w:id="71" w:name="_Toc194776236"/>
+      <w:bookmarkStart w:id="69" w:name="_Toc194776236"/>
       <w:r>
         <w:lastRenderedPageBreak/>
         <w:t>4.4</w:t>
@@ -31887,7 +32159,7 @@
         <w:tab/>
         <w:t>Data Pre-processing</w:t>
       </w:r>
-      <w:bookmarkEnd w:id="71"/>
+      <w:bookmarkEnd w:id="69"/>
     </w:p>
     <w:p>
       <w:pPr>
@@ -32014,6 +32286,97 @@
           </wp:inline>
         </w:drawing>
       </w:r>
+    </w:p>
+    <w:p/>
+    <w:p/>
+    <w:p>
+      <w:r>
+        <w:rPr>
+          <w:noProof/>
+          <w:lang w:val="en-MY"/>
+        </w:rPr>
+        <w:drawing>
+          <wp:inline distT="0" distB="0" distL="0" distR="0" wp14:anchorId="5E41692A" wp14:editId="75FDC584">
+            <wp:extent cx="5731510" cy="1391920"/>
+            <wp:effectExtent l="0" t="0" r="2540" b="0"/>
+            <wp:docPr id="12" name="Picture 12"/>
+            <wp:cNvGraphicFramePr>
+              <a:graphicFrameLocks xmlns:a="http://schemas.openxmlformats.org/drawingml/2006/main" noChangeAspect="1"/>
+            </wp:cNvGraphicFramePr>
+            <a:graphic xmlns:a="http://schemas.openxmlformats.org/drawingml/2006/main">
+              <a:graphicData uri="http://schemas.openxmlformats.org/drawingml/2006/picture">
+                <pic:pic xmlns:pic="http://schemas.openxmlformats.org/drawingml/2006/picture">
+                  <pic:nvPicPr>
+                    <pic:cNvPr id="1" name=""/>
+                    <pic:cNvPicPr/>
+                  </pic:nvPicPr>
+                  <pic:blipFill>
+                    <a:blip r:embed="rId18"/>
+                    <a:stretch>
+                      <a:fillRect/>
+                    </a:stretch>
+                  </pic:blipFill>
+                  <pic:spPr>
+                    <a:xfrm>
+                      <a:off x="0" y="0"/>
+                      <a:ext cx="5731510" cy="1391920"/>
+                    </a:xfrm>
+                    <a:prstGeom prst="rect">
+                      <a:avLst/>
+                    </a:prstGeom>
+                  </pic:spPr>
+                </pic:pic>
+              </a:graphicData>
+            </a:graphic>
+          </wp:inline>
+        </w:drawing>
+      </w:r>
+    </w:p>
+    <w:p/>
+    <w:p>
+      <w:r>
+        <w:lastRenderedPageBreak/>
+        <w:drawing>
+          <wp:inline distT="0" distB="0" distL="0" distR="0" wp14:anchorId="49D5423E" wp14:editId="6ECC3430">
+            <wp:extent cx="5731510" cy="1884680"/>
+            <wp:effectExtent l="0" t="0" r="2540" b="1270"/>
+            <wp:docPr id="13" name="Picture 13"/>
+            <wp:cNvGraphicFramePr>
+              <a:graphicFrameLocks xmlns:a="http://schemas.openxmlformats.org/drawingml/2006/main" noChangeAspect="1"/>
+            </wp:cNvGraphicFramePr>
+            <a:graphic xmlns:a="http://schemas.openxmlformats.org/drawingml/2006/main">
+              <a:graphicData uri="http://schemas.openxmlformats.org/drawingml/2006/picture">
+                <pic:pic xmlns:pic="http://schemas.openxmlformats.org/drawingml/2006/picture">
+                  <pic:nvPicPr>
+                    <pic:cNvPr id="1" name=""/>
+                    <pic:cNvPicPr/>
+                  </pic:nvPicPr>
+                  <pic:blipFill>
+                    <a:blip r:embed="rId19"/>
+                    <a:stretch>
+                      <a:fillRect/>
+                    </a:stretch>
+                  </pic:blipFill>
+                  <pic:spPr>
+                    <a:xfrm>
+                      <a:off x="0" y="0"/>
+                      <a:ext cx="5731510" cy="1884680"/>
+                    </a:xfrm>
+                    <a:prstGeom prst="rect">
+                      <a:avLst/>
+                    </a:prstGeom>
+                  </pic:spPr>
+                </pic:pic>
+              </a:graphicData>
+            </a:graphic>
+          </wp:inline>
+        </w:drawing>
+      </w:r>
+    </w:p>
+    <w:p>
+      <w:r>
+        <w:t>With face and hand landmarks</w:t>
+      </w:r>
       <w:r>
         <w:br w:type="page"/>
       </w:r>
@@ -32024,7 +32387,7 @@
         <w:spacing w:before="0" w:line="360" w:lineRule="auto"/>
         <w:jc w:val="both"/>
       </w:pPr>
-      <w:bookmarkStart w:id="72" w:name="_Toc194776237"/>
+      <w:bookmarkStart w:id="70" w:name="_Toc194776237"/>
       <w:r>
         <w:lastRenderedPageBreak/>
         <w:t>4</w:t>
@@ -32032,7 +32395,7 @@
       <w:r>
         <w:t>.4 Challenges Encountered</w:t>
       </w:r>
-      <w:bookmarkEnd w:id="72"/>
+      <w:bookmarkEnd w:id="70"/>
     </w:p>
     <w:p>
       <w:pPr>
@@ -32464,14 +32827,14 @@
         <w:spacing w:before="0" w:line="360" w:lineRule="auto"/>
         <w:jc w:val="both"/>
       </w:pPr>
-      <w:bookmarkStart w:id="73" w:name="_Toc194776238"/>
+      <w:bookmarkStart w:id="71" w:name="_Toc194776238"/>
       <w:r>
         <w:t>4</w:t>
       </w:r>
       <w:r>
         <w:t>.5 Next Steps</w:t>
       </w:r>
-      <w:bookmarkEnd w:id="73"/>
+      <w:bookmarkEnd w:id="71"/>
     </w:p>
     <w:p>
       <w:pPr>
@@ -32639,7 +33002,7 @@
         </w:numPr>
         <w:spacing w:before="0" w:after="240" w:line="360" w:lineRule="auto"/>
       </w:pPr>
-      <w:bookmarkStart w:id="74" w:name="_Toc194776239"/>
+      <w:bookmarkStart w:id="72" w:name="_Toc194776239"/>
       <w:r>
         <w:lastRenderedPageBreak/>
         <w:t xml:space="preserve">Chapter </w:t>
@@ -32653,7 +33016,7 @@
       <w:r>
         <w:t>Evaluation Method</w:t>
       </w:r>
-      <w:bookmarkEnd w:id="74"/>
+      <w:bookmarkEnd w:id="72"/>
     </w:p>
     <w:p>
       <w:pPr>
@@ -32664,7 +33027,7 @@
         </w:numPr>
         <w:spacing w:before="0" w:after="240" w:line="360" w:lineRule="auto"/>
       </w:pPr>
-      <w:bookmarkStart w:id="75" w:name="_Toc194776240"/>
+      <w:bookmarkStart w:id="73" w:name="_Toc194776240"/>
       <w:r>
         <w:t xml:space="preserve">Chapter </w:t>
       </w:r>
@@ -32677,7 +33040,7 @@
       <w:r>
         <w:t>Result and Discussions</w:t>
       </w:r>
-      <w:bookmarkEnd w:id="75"/>
+      <w:bookmarkEnd w:id="73"/>
     </w:p>
     <w:p>
       <w:pPr>
@@ -32701,7 +33064,7 @@
           <w:numId w:val="0"/>
         </w:numPr>
       </w:pPr>
-      <w:bookmarkStart w:id="76" w:name="_Toc194776241"/>
+      <w:bookmarkStart w:id="74" w:name="_Toc194776241"/>
       <w:r>
         <w:lastRenderedPageBreak/>
         <w:t xml:space="preserve">Chapter </w:t>
@@ -32721,7 +33084,7 @@
       <w:r>
         <w:t xml:space="preserve"> and Future Works</w:t>
       </w:r>
-      <w:bookmarkEnd w:id="76"/>
+      <w:bookmarkEnd w:id="74"/>
     </w:p>
     <w:p/>
     <w:p>
@@ -32730,14 +33093,14 @@
         <w:spacing w:before="0" w:line="360" w:lineRule="auto"/>
         <w:jc w:val="both"/>
       </w:pPr>
-      <w:bookmarkStart w:id="77" w:name="_Toc194776242"/>
+      <w:bookmarkStart w:id="75" w:name="_Toc194776242"/>
       <w:r>
         <w:t>7</w:t>
       </w:r>
       <w:r>
         <w:t>.1 Summary</w:t>
       </w:r>
-      <w:bookmarkEnd w:id="77"/>
+      <w:bookmarkEnd w:id="75"/>
     </w:p>
     <w:p>
       <w:pPr>
@@ -32838,14 +33201,14 @@
         <w:spacing w:before="0" w:line="360" w:lineRule="auto"/>
         <w:jc w:val="both"/>
       </w:pPr>
-      <w:bookmarkStart w:id="78" w:name="_Toc194776243"/>
+      <w:bookmarkStart w:id="76" w:name="_Toc194776243"/>
       <w:r>
         <w:t>7</w:t>
       </w:r>
       <w:r>
         <w:t>.2 Contributions and Future Work</w:t>
       </w:r>
-      <w:bookmarkEnd w:id="78"/>
+      <w:bookmarkEnd w:id="76"/>
     </w:p>
     <w:p>
       <w:pPr>
@@ -33098,7 +33461,7 @@
           <w:highlight w:val="yellow"/>
         </w:rPr>
       </w:pPr>
-      <w:bookmarkStart w:id="79" w:name="_Toc194776244"/>
+      <w:bookmarkStart w:id="77" w:name="_Toc194776244"/>
       <w:r>
         <w:rPr>
           <w:highlight w:val="yellow"/>
@@ -33106,7 +33469,7 @@
         <w:lastRenderedPageBreak/>
         <w:t>Chapter 5 – Additional Features</w:t>
       </w:r>
-      <w:bookmarkEnd w:id="79"/>
+      <w:bookmarkEnd w:id="77"/>
     </w:p>
     <w:p>
       <w:pPr>
@@ -33168,14 +33531,14 @@
           <w:highlight w:val="yellow"/>
         </w:rPr>
       </w:pPr>
-      <w:bookmarkStart w:id="80" w:name="_Toc194776245"/>
+      <w:bookmarkStart w:id="78" w:name="_Toc194776245"/>
       <w:r>
         <w:rPr>
           <w:highlight w:val="yellow"/>
         </w:rPr>
         <w:t>5.1 Vocabulary Expansion</w:t>
       </w:r>
-      <w:bookmarkEnd w:id="80"/>
+      <w:bookmarkEnd w:id="78"/>
     </w:p>
     <w:p>
       <w:pPr>
@@ -33245,14 +33608,14 @@
           <w:highlight w:val="yellow"/>
         </w:rPr>
       </w:pPr>
-      <w:bookmarkStart w:id="81" w:name="_Toc194776246"/>
+      <w:bookmarkStart w:id="79" w:name="_Toc194776246"/>
       <w:r>
         <w:rPr>
           <w:highlight w:val="yellow"/>
         </w:rPr>
         <w:t>5.2 Multi-Modal Fusion</w:t>
       </w:r>
-      <w:bookmarkEnd w:id="81"/>
+      <w:bookmarkEnd w:id="79"/>
     </w:p>
     <w:p>
       <w:pPr>
@@ -33414,7 +33777,7 @@
           <w:highlight w:val="yellow"/>
         </w:rPr>
       </w:pPr>
-      <w:bookmarkStart w:id="82" w:name="_Toc194776247"/>
+      <w:bookmarkStart w:id="80" w:name="_Toc194776247"/>
       <w:r>
         <w:rPr>
           <w:highlight w:val="yellow"/>
@@ -33422,7 +33785,7 @@
         <w:lastRenderedPageBreak/>
         <w:t>5.3 Advanced Temporal Modeling</w:t>
       </w:r>
-      <w:bookmarkEnd w:id="82"/>
+      <w:bookmarkEnd w:id="80"/>
     </w:p>
     <w:p>
       <w:pPr>
@@ -33587,14 +33950,14 @@
           <w:highlight w:val="yellow"/>
         </w:rPr>
       </w:pPr>
-      <w:bookmarkStart w:id="83" w:name="_Toc194776248"/>
+      <w:bookmarkStart w:id="81" w:name="_Toc194776248"/>
       <w:r>
         <w:rPr>
           <w:highlight w:val="yellow"/>
         </w:rPr>
         <w:t>5.4 User-Centric Evaluations</w:t>
       </w:r>
-      <w:bookmarkEnd w:id="83"/>
+      <w:bookmarkEnd w:id="81"/>
     </w:p>
     <w:p>
       <w:pPr>
@@ -33736,7 +34099,7 @@
           <w:highlight w:val="yellow"/>
         </w:rPr>
       </w:pPr>
-      <w:bookmarkStart w:id="84" w:name="_Toc194776249"/>
+      <w:bookmarkStart w:id="82" w:name="_Toc194776249"/>
       <w:r>
         <w:rPr>
           <w:highlight w:val="yellow"/>
@@ -33757,7 +34120,7 @@
         </w:rPr>
         <w:t xml:space="preserve"> Languages</w:t>
       </w:r>
-      <w:bookmarkEnd w:id="84"/>
+      <w:bookmarkEnd w:id="82"/>
     </w:p>
     <w:p>
       <w:pPr>
@@ -33953,12 +34316,12 @@
         </w:numPr>
         <w:spacing w:before="0" w:after="240" w:line="360" w:lineRule="auto"/>
       </w:pPr>
-      <w:bookmarkStart w:id="85" w:name="_Toc194776250"/>
+      <w:bookmarkStart w:id="83" w:name="_Toc194776250"/>
       <w:r>
         <w:lastRenderedPageBreak/>
         <w:t>Bibliography</w:t>
       </w:r>
-      <w:bookmarkEnd w:id="85"/>
+      <w:bookmarkEnd w:id="83"/>
       <w:r>
         <w:t xml:space="preserve"> </w:t>
       </w:r>
@@ -34017,7 +34380,7 @@
         </w:rPr>
         <w:t xml:space="preserve">. Available at: </w:t>
       </w:r>
-      <w:hyperlink r:id="rId18" w:tgtFrame="_new" w:history="1">
+      <w:hyperlink r:id="rId20" w:tgtFrame="_new" w:history="1">
         <w:r>
           <w:rPr>
             <w:rStyle w:val="Hyperlink"/>
@@ -34102,7 +34465,7 @@
         </w:rPr>
         <w:t xml:space="preserve">. Available at: </w:t>
       </w:r>
-      <w:hyperlink r:id="rId19" w:history="1">
+      <w:hyperlink r:id="rId21" w:history="1">
         <w:r>
           <w:rPr>
             <w:rStyle w:val="Hyperlink"/>
@@ -34205,7 +34568,7 @@
         </w:rPr>
         <w:t xml:space="preserve"> Available at: </w:t>
       </w:r>
-      <w:hyperlink r:id="rId20" w:history="1">
+      <w:hyperlink r:id="rId22" w:history="1">
         <w:r>
           <w:rPr>
             <w:rStyle w:val="Hyperlink"/>
@@ -34379,7 +34742,7 @@
         </w:rPr>
         <w:t xml:space="preserve">. Available at: </w:t>
       </w:r>
-      <w:hyperlink r:id="rId21" w:history="1">
+      <w:hyperlink r:id="rId23" w:history="1">
         <w:r>
           <w:rPr>
             <w:rStyle w:val="Hyperlink"/>
@@ -34488,7 +34851,7 @@
         </w:rPr>
         <w:t xml:space="preserve"> Available at: </w:t>
       </w:r>
-      <w:hyperlink r:id="rId22" w:history="1">
+      <w:hyperlink r:id="rId24" w:history="1">
         <w:r>
           <w:rPr>
             <w:rStyle w:val="Hyperlink"/>
@@ -34605,7 +34968,7 @@
         </w:rPr>
         <w:t xml:space="preserve">. Available at: </w:t>
       </w:r>
-      <w:hyperlink r:id="rId23" w:history="1">
+      <w:hyperlink r:id="rId25" w:history="1">
         <w:r>
           <w:rPr>
             <w:rStyle w:val="Hyperlink"/>
@@ -34706,7 +35069,7 @@
         </w:rPr>
         <w:t xml:space="preserve">. Available at: </w:t>
       </w:r>
-      <w:hyperlink r:id="rId24" w:tgtFrame="_new" w:history="1">
+      <w:hyperlink r:id="rId26" w:tgtFrame="_new" w:history="1">
         <w:r>
           <w:rPr>
             <w:rStyle w:val="Hyperlink"/>
@@ -34790,7 +35153,7 @@
         </w:rPr>
         <w:t xml:space="preserve">. Available at: </w:t>
       </w:r>
-      <w:hyperlink r:id="rId25" w:tgtFrame="_new" w:history="1">
+      <w:hyperlink r:id="rId27" w:tgtFrame="_new" w:history="1">
         <w:r>
           <w:rPr>
             <w:rStyle w:val="Hyperlink"/>
@@ -34833,12 +35196,12 @@
         </w:numPr>
         <w:spacing w:before="0" w:after="240" w:line="360" w:lineRule="auto"/>
       </w:pPr>
-      <w:bookmarkStart w:id="86" w:name="_Toc194776251"/>
+      <w:bookmarkStart w:id="84" w:name="_Toc194776251"/>
       <w:r>
         <w:lastRenderedPageBreak/>
         <w:t>References</w:t>
       </w:r>
-      <w:bookmarkEnd w:id="86"/>
+      <w:bookmarkEnd w:id="84"/>
     </w:p>
     <w:p>
       <w:pPr>
@@ -34903,7 +35266,7 @@
         </w:rPr>
         <w:t xml:space="preserve">. Available at: </w:t>
       </w:r>
-      <w:hyperlink r:id="rId26" w:tgtFrame="_new" w:history="1">
+      <w:hyperlink r:id="rId28" w:tgtFrame="_new" w:history="1">
         <w:r>
           <w:rPr>
             <w:rStyle w:val="Hyperlink"/>
@@ -35023,7 +35386,7 @@
         </w:rPr>
         <w:t xml:space="preserve">. Available at: </w:t>
       </w:r>
-      <w:hyperlink r:id="rId27" w:history="1">
+      <w:hyperlink r:id="rId29" w:history="1">
         <w:r>
           <w:rPr>
             <w:rStyle w:val="Hyperlink"/>
@@ -35174,7 +35537,7 @@
         </w:rPr>
         <w:t xml:space="preserve">. Available at: </w:t>
       </w:r>
-      <w:hyperlink r:id="rId28" w:tgtFrame="_new" w:history="1">
+      <w:hyperlink r:id="rId30" w:tgtFrame="_new" w:history="1">
         <w:r>
           <w:rPr>
             <w:rStyle w:val="Hyperlink"/>
@@ -35293,7 +35656,7 @@
         </w:rPr>
         <w:t xml:space="preserve">. Available at: </w:t>
       </w:r>
-      <w:hyperlink r:id="rId29" w:tgtFrame="_new" w:history="1">
+      <w:hyperlink r:id="rId31" w:tgtFrame="_new" w:history="1">
         <w:r>
           <w:rPr>
             <w:rStyle w:val="Hyperlink"/>
@@ -35385,7 +35748,7 @@
         </w:rPr>
         <w:t xml:space="preserve"> </w:t>
       </w:r>
-      <w:hyperlink r:id="rId30" w:history="1">
+      <w:hyperlink r:id="rId32" w:history="1">
         <w:r>
           <w:rPr>
             <w:rStyle w:val="Hyperlink"/>
@@ -35508,7 +35871,7 @@
         </w:rPr>
         <w:t xml:space="preserve">, Proceedings of the 21st International ACM SIGACCESS Conference on Computers and Accessibility (ASSETS). Available at: </w:t>
       </w:r>
-      <w:hyperlink r:id="rId31" w:history="1">
+      <w:hyperlink r:id="rId33" w:history="1">
         <w:r>
           <w:rPr>
             <w:rStyle w:val="Hyperlink"/>
@@ -35649,7 +36012,7 @@
         </w:rPr>
         <w:t xml:space="preserve">Available at: </w:t>
       </w:r>
-      <w:hyperlink r:id="rId32" w:history="1">
+      <w:hyperlink r:id="rId34" w:history="1">
         <w:r>
           <w:rPr>
             <w:rStyle w:val="Hyperlink"/>
@@ -35780,7 +36143,7 @@
         </w:rPr>
         <w:t xml:space="preserve">. Available at: </w:t>
       </w:r>
-      <w:hyperlink r:id="rId33" w:tgtFrame="_new" w:history="1">
+      <w:hyperlink r:id="rId35" w:tgtFrame="_new" w:history="1">
         <w:r>
           <w:rPr>
             <w:rStyle w:val="Hyperlink"/>
@@ -35835,7 +36198,7 @@
         </w:rPr>
         <w:t xml:space="preserve">. Available at: </w:t>
       </w:r>
-      <w:hyperlink r:id="rId34" w:tgtFrame="_new" w:history="1">
+      <w:hyperlink r:id="rId36" w:tgtFrame="_new" w:history="1">
         <w:r>
           <w:rPr>
             <w:rStyle w:val="Hyperlink"/>
@@ -35937,7 +36300,7 @@
         </w:rPr>
         <w:t xml:space="preserve">. Available at: </w:t>
       </w:r>
-      <w:hyperlink r:id="rId35" w:history="1">
+      <w:hyperlink r:id="rId37" w:history="1">
         <w:r>
           <w:rPr>
             <w:rStyle w:val="Hyperlink"/>
@@ -36010,7 +36373,7 @@
         </w:rPr>
         <w:t xml:space="preserve">. Available at: </w:t>
       </w:r>
-      <w:hyperlink r:id="rId36" w:history="1">
+      <w:hyperlink r:id="rId38" w:history="1">
         <w:r>
           <w:rPr>
             <w:rStyle w:val="Hyperlink"/>
@@ -36136,7 +36499,7 @@
         </w:rPr>
         <w:t xml:space="preserve">Available at: </w:t>
       </w:r>
-      <w:hyperlink r:id="rId37" w:history="1">
+      <w:hyperlink r:id="rId39" w:history="1">
         <w:r>
           <w:rPr>
             <w:rStyle w:val="Hyperlink"/>
@@ -36226,7 +36589,7 @@
         </w:rPr>
         <w:t xml:space="preserve"> Available at: </w:t>
       </w:r>
-      <w:hyperlink r:id="rId38" w:history="1">
+      <w:hyperlink r:id="rId40" w:history="1">
         <w:r>
           <w:rPr>
             <w:rStyle w:val="Hyperlink"/>
@@ -36367,7 +36730,7 @@
         </w:rPr>
         <w:t xml:space="preserve">Available at: </w:t>
       </w:r>
-      <w:hyperlink r:id="rId39" w:tgtFrame="_new" w:history="1">
+      <w:hyperlink r:id="rId41" w:tgtFrame="_new" w:history="1">
         <w:r>
           <w:rPr>
             <w:rStyle w:val="Hyperlink"/>
@@ -36450,7 +36813,7 @@
         </w:rPr>
         <w:t xml:space="preserve">. Available at: </w:t>
       </w:r>
-      <w:hyperlink r:id="rId40" w:tgtFrame="_new" w:history="1">
+      <w:hyperlink r:id="rId42" w:tgtFrame="_new" w:history="1">
         <w:r>
           <w:rPr>
             <w:rStyle w:val="Hyperlink"/>
@@ -36539,7 +36902,7 @@
         </w:rPr>
         <w:t xml:space="preserve">. Available at: </w:t>
       </w:r>
-      <w:hyperlink r:id="rId41" w:tgtFrame="_new" w:history="1">
+      <w:hyperlink r:id="rId43" w:tgtFrame="_new" w:history="1">
         <w:r>
           <w:rPr>
             <w:rStyle w:val="Hyperlink"/>
@@ -36630,7 +36993,7 @@
         </w:rPr>
         <w:t xml:space="preserve">. Available at: </w:t>
       </w:r>
-      <w:hyperlink r:id="rId42" w:tgtFrame="_new" w:history="1">
+      <w:hyperlink r:id="rId44" w:tgtFrame="_new" w:history="1">
         <w:r>
           <w:rPr>
             <w:rStyle w:val="Hyperlink"/>
@@ -36751,7 +37114,7 @@
         </w:rPr>
         <w:t xml:space="preserve"> Available at:  </w:t>
       </w:r>
-      <w:hyperlink r:id="rId43" w:history="1">
+      <w:hyperlink r:id="rId45" w:history="1">
         <w:r>
           <w:rPr>
             <w:rStyle w:val="Hyperlink"/>
@@ -36861,7 +37224,7 @@
         </w:rPr>
         <w:t xml:space="preserve">. Available at: </w:t>
       </w:r>
-      <w:hyperlink r:id="rId44" w:tgtFrame="_new" w:history="1">
+      <w:hyperlink r:id="rId46" w:tgtFrame="_new" w:history="1">
         <w:r>
           <w:rPr>
             <w:rStyle w:val="Hyperlink"/>
@@ -36927,7 +37290,7 @@
         </w:rPr>
         <w:t xml:space="preserve">. Available at: </w:t>
       </w:r>
-      <w:hyperlink r:id="rId45" w:anchor="citations" w:history="1">
+      <w:hyperlink r:id="rId47" w:anchor="citations" w:history="1">
         <w:r>
           <w:rPr>
             <w:rStyle w:val="Hyperlink"/>
@@ -36999,7 +37362,7 @@
         </w:rPr>
         <w:t xml:space="preserve">. Available at: </w:t>
       </w:r>
-      <w:hyperlink r:id="rId46" w:history="1">
+      <w:hyperlink r:id="rId48" w:history="1">
         <w:r>
           <w:rPr>
             <w:rStyle w:val="Hyperlink"/>
@@ -37127,7 +37490,7 @@
         </w:rPr>
         <w:t xml:space="preserve">. Available at: </w:t>
       </w:r>
-      <w:hyperlink r:id="rId47" w:history="1">
+      <w:hyperlink r:id="rId49" w:history="1">
         <w:r>
           <w:rPr>
             <w:rStyle w:val="Hyperlink"/>
@@ -37235,7 +37598,7 @@
         </w:rPr>
         <w:t xml:space="preserve">. Available at: </w:t>
       </w:r>
-      <w:hyperlink r:id="rId48" w:history="1">
+      <w:hyperlink r:id="rId50" w:history="1">
         <w:r>
           <w:rPr>
             <w:rStyle w:val="Hyperlink"/>
@@ -37376,7 +37739,7 @@
         </w:rPr>
         <w:t xml:space="preserve">. Available at: </w:t>
       </w:r>
-      <w:hyperlink r:id="rId49" w:tgtFrame="_new" w:history="1">
+      <w:hyperlink r:id="rId51" w:tgtFrame="_new" w:history="1">
         <w:r>
           <w:rPr>
             <w:rStyle w:val="Hyperlink"/>
@@ -37448,7 +37811,7 @@
         </w:rPr>
         <w:t xml:space="preserve">. Available at: </w:t>
       </w:r>
-      <w:hyperlink r:id="rId50" w:history="1">
+      <w:hyperlink r:id="rId52" w:history="1">
         <w:r>
           <w:rPr>
             <w:rStyle w:val="Hyperlink"/>
@@ -37561,7 +37924,7 @@
         </w:rPr>
         <w:t xml:space="preserve">. Available at: </w:t>
       </w:r>
-      <w:hyperlink r:id="rId51" w:tgtFrame="_new" w:history="1">
+      <w:hyperlink r:id="rId53" w:tgtFrame="_new" w:history="1">
         <w:r>
           <w:rPr>
             <w:rStyle w:val="Hyperlink"/>
@@ -37664,7 +38027,7 @@
         </w:rPr>
         <w:t xml:space="preserve">. Available at: </w:t>
       </w:r>
-      <w:hyperlink r:id="rId52" w:tgtFrame="_new" w:history="1">
+      <w:hyperlink r:id="rId54" w:tgtFrame="_new" w:history="1">
         <w:r>
           <w:rPr>
             <w:rStyle w:val="Hyperlink"/>
@@ -37773,7 +38136,7 @@
         </w:rPr>
         <w:t xml:space="preserve">Available at: </w:t>
       </w:r>
-      <w:hyperlink r:id="rId53" w:history="1">
+      <w:hyperlink r:id="rId55" w:history="1">
         <w:r>
           <w:rPr>
             <w:rStyle w:val="Hyperlink"/>
@@ -37881,7 +38244,7 @@
         </w:rPr>
         <w:t xml:space="preserve">, Cambridge: Cambridge University Press. Available at: </w:t>
       </w:r>
-      <w:hyperlink r:id="rId54" w:tgtFrame="_new" w:history="1">
+      <w:hyperlink r:id="rId56" w:tgtFrame="_new" w:history="1">
         <w:r>
           <w:rPr>
             <w:rStyle w:val="Hyperlink"/>
@@ -37974,7 +38337,7 @@
         </w:rPr>
         <w:t xml:space="preserve">, Hearing Review, 21 January 2025. Available at: </w:t>
       </w:r>
-      <w:hyperlink r:id="rId55" w:tgtFrame="_new" w:history="1">
+      <w:hyperlink r:id="rId57" w:tgtFrame="_new" w:history="1">
         <w:r>
           <w:rPr>
             <w:rStyle w:val="Hyperlink"/>
@@ -38045,7 +38408,7 @@
         </w:rPr>
         <w:t xml:space="preserve">. Available at: </w:t>
       </w:r>
-      <w:hyperlink r:id="rId56" w:tgtFrame="_new" w:history="1">
+      <w:hyperlink r:id="rId58" w:tgtFrame="_new" w:history="1">
         <w:r>
           <w:rPr>
             <w:rStyle w:val="Hyperlink"/>
@@ -38232,7 +38595,7 @@
         </w:rPr>
         <w:t xml:space="preserve">Available at: </w:t>
       </w:r>
-      <w:hyperlink r:id="rId57" w:history="1">
+      <w:hyperlink r:id="rId59" w:history="1">
         <w:r>
           <w:rPr>
             <w:rStyle w:val="Hyperlink"/>
@@ -38313,7 +38676,7 @@
         </w:rPr>
         <w:t xml:space="preserve"> in Engineering &amp; Sciences. Available at: </w:t>
       </w:r>
-      <w:hyperlink r:id="rId58" w:tgtFrame="_new" w:history="1">
+      <w:hyperlink r:id="rId60" w:tgtFrame="_new" w:history="1">
         <w:r>
           <w:rPr>
             <w:rStyle w:val="Hyperlink"/>
@@ -38369,7 +38732,7 @@
         </w:rPr>
         <w:t xml:space="preserve">. Available at: </w:t>
       </w:r>
-      <w:hyperlink r:id="rId59" w:history="1">
+      <w:hyperlink r:id="rId61" w:history="1">
         <w:r>
           <w:rPr>
             <w:rStyle w:val="Hyperlink"/>
@@ -38473,7 +38836,7 @@
         </w:rPr>
         <w:t xml:space="preserve">. World Health Organization. Available at: </w:t>
       </w:r>
-      <w:hyperlink r:id="rId60" w:tgtFrame="_new" w:history="1">
+      <w:hyperlink r:id="rId62" w:tgtFrame="_new" w:history="1">
         <w:r>
           <w:rPr>
             <w:rStyle w:val="Hyperlink"/>
@@ -38534,22 +38897,22 @@
         </w:numPr>
         <w:spacing w:before="0" w:after="240" w:line="360" w:lineRule="auto"/>
       </w:pPr>
-      <w:bookmarkStart w:id="87" w:name="_Toc194776252"/>
+      <w:bookmarkStart w:id="85" w:name="_Toc194776252"/>
       <w:r>
         <w:lastRenderedPageBreak/>
         <w:t>Appendices</w:t>
       </w:r>
-      <w:bookmarkEnd w:id="87"/>
+      <w:bookmarkEnd w:id="85"/>
     </w:p>
     <w:p>
       <w:pPr>
         <w:pStyle w:val="Heading2"/>
       </w:pPr>
-      <w:bookmarkStart w:id="88" w:name="_Toc194776253"/>
+      <w:bookmarkStart w:id="86" w:name="_Toc194776253"/>
       <w:r>
         <w:t>Research Ethics Screening Form</w:t>
       </w:r>
-      <w:bookmarkEnd w:id="88"/>
+      <w:bookmarkEnd w:id="86"/>
     </w:p>
     <w:p>
       <w:pPr>
@@ -38572,126 +38935,6 @@
             <wp:extent cx="5731510" cy="7679055"/>
             <wp:effectExtent l="0" t="0" r="2540" b="0"/>
             <wp:docPr id="7" name="Picture 7"/>
-            <wp:cNvGraphicFramePr>
-              <a:graphicFrameLocks xmlns:a="http://schemas.openxmlformats.org/drawingml/2006/main" noChangeAspect="1"/>
-            </wp:cNvGraphicFramePr>
-            <a:graphic xmlns:a="http://schemas.openxmlformats.org/drawingml/2006/main">
-              <a:graphicData uri="http://schemas.openxmlformats.org/drawingml/2006/picture">
-                <pic:pic xmlns:pic="http://schemas.openxmlformats.org/drawingml/2006/picture">
-                  <pic:nvPicPr>
-                    <pic:cNvPr id="1" name=""/>
-                    <pic:cNvPicPr/>
-                  </pic:nvPicPr>
-                  <pic:blipFill>
-                    <a:blip r:embed="rId61"/>
-                    <a:stretch>
-                      <a:fillRect/>
-                    </a:stretch>
-                  </pic:blipFill>
-                  <pic:spPr>
-                    <a:xfrm>
-                      <a:off x="0" y="0"/>
-                      <a:ext cx="5731510" cy="7679055"/>
-                    </a:xfrm>
-                    <a:prstGeom prst="rect">
-                      <a:avLst/>
-                    </a:prstGeom>
-                  </pic:spPr>
-                </pic:pic>
-              </a:graphicData>
-            </a:graphic>
-          </wp:inline>
-        </w:drawing>
-      </w:r>
-    </w:p>
-    <w:p>
-      <w:pPr>
-        <w:spacing w:after="0" w:line="360" w:lineRule="auto"/>
-        <w:jc w:val="both"/>
-      </w:pPr>
-    </w:p>
-    <w:p>
-      <w:pPr>
-        <w:spacing w:after="0" w:line="360" w:lineRule="auto"/>
-        <w:jc w:val="both"/>
-      </w:pPr>
-      <w:r>
-        <w:rPr>
-          <w:noProof/>
-          <w:lang w:val="en-MY"/>
-        </w:rPr>
-        <w:lastRenderedPageBreak/>
-        <w:drawing>
-          <wp:inline distT="0" distB="0" distL="0" distR="0" wp14:anchorId="40AF9455" wp14:editId="60951565">
-            <wp:extent cx="5731510" cy="7941945"/>
-            <wp:effectExtent l="0" t="0" r="2540" b="1905"/>
-            <wp:docPr id="9" name="Picture 9"/>
-            <wp:cNvGraphicFramePr>
-              <a:graphicFrameLocks xmlns:a="http://schemas.openxmlformats.org/drawingml/2006/main" noChangeAspect="1"/>
-            </wp:cNvGraphicFramePr>
-            <a:graphic xmlns:a="http://schemas.openxmlformats.org/drawingml/2006/main">
-              <a:graphicData uri="http://schemas.openxmlformats.org/drawingml/2006/picture">
-                <pic:pic xmlns:pic="http://schemas.openxmlformats.org/drawingml/2006/picture">
-                  <pic:nvPicPr>
-                    <pic:cNvPr id="1" name=""/>
-                    <pic:cNvPicPr/>
-                  </pic:nvPicPr>
-                  <pic:blipFill>
-                    <a:blip r:embed="rId62"/>
-                    <a:stretch>
-                      <a:fillRect/>
-                    </a:stretch>
-                  </pic:blipFill>
-                  <pic:spPr>
-                    <a:xfrm>
-                      <a:off x="0" y="0"/>
-                      <a:ext cx="5731510" cy="7941945"/>
-                    </a:xfrm>
-                    <a:prstGeom prst="rect">
-                      <a:avLst/>
-                    </a:prstGeom>
-                  </pic:spPr>
-                </pic:pic>
-              </a:graphicData>
-            </a:graphic>
-          </wp:inline>
-        </w:drawing>
-      </w:r>
-    </w:p>
-    <w:p>
-      <w:pPr>
-        <w:spacing w:after="0" w:line="360" w:lineRule="auto"/>
-        <w:jc w:val="both"/>
-      </w:pPr>
-    </w:p>
-    <w:p>
-      <w:pPr>
-        <w:spacing w:after="0" w:line="360" w:lineRule="auto"/>
-        <w:jc w:val="both"/>
-      </w:pPr>
-    </w:p>
-    <w:p>
-      <w:pPr>
-        <w:spacing w:after="0" w:line="360" w:lineRule="auto"/>
-        <w:jc w:val="both"/>
-      </w:pPr>
-    </w:p>
-    <w:p>
-      <w:pPr>
-        <w:spacing w:after="0" w:line="360" w:lineRule="auto"/>
-        <w:jc w:val="both"/>
-      </w:pPr>
-      <w:r>
-        <w:rPr>
-          <w:noProof/>
-          <w:lang w:val="en-MY"/>
-        </w:rPr>
-        <w:lastRenderedPageBreak/>
-        <w:drawing>
-          <wp:inline distT="0" distB="0" distL="0" distR="0" wp14:anchorId="3E9E7F1C" wp14:editId="49177B6A">
-            <wp:extent cx="5731510" cy="8214360"/>
-            <wp:effectExtent l="0" t="0" r="2540" b="0"/>
-            <wp:docPr id="10" name="Picture 10"/>
             <wp:cNvGraphicFramePr>
               <a:graphicFrameLocks xmlns:a="http://schemas.openxmlformats.org/drawingml/2006/main" noChangeAspect="1"/>
             </wp:cNvGraphicFramePr>
@@ -38711,6 +38954,126 @@
                   <pic:spPr>
                     <a:xfrm>
                       <a:off x="0" y="0"/>
+                      <a:ext cx="5731510" cy="7679055"/>
+                    </a:xfrm>
+                    <a:prstGeom prst="rect">
+                      <a:avLst/>
+                    </a:prstGeom>
+                  </pic:spPr>
+                </pic:pic>
+              </a:graphicData>
+            </a:graphic>
+          </wp:inline>
+        </w:drawing>
+      </w:r>
+    </w:p>
+    <w:p>
+      <w:pPr>
+        <w:spacing w:after="0" w:line="360" w:lineRule="auto"/>
+        <w:jc w:val="both"/>
+      </w:pPr>
+    </w:p>
+    <w:p>
+      <w:pPr>
+        <w:spacing w:after="0" w:line="360" w:lineRule="auto"/>
+        <w:jc w:val="both"/>
+      </w:pPr>
+      <w:r>
+        <w:rPr>
+          <w:noProof/>
+          <w:lang w:val="en-MY"/>
+        </w:rPr>
+        <w:lastRenderedPageBreak/>
+        <w:drawing>
+          <wp:inline distT="0" distB="0" distL="0" distR="0" wp14:anchorId="40AF9455" wp14:editId="60951565">
+            <wp:extent cx="5731510" cy="7941945"/>
+            <wp:effectExtent l="0" t="0" r="2540" b="1905"/>
+            <wp:docPr id="9" name="Picture 9"/>
+            <wp:cNvGraphicFramePr>
+              <a:graphicFrameLocks xmlns:a="http://schemas.openxmlformats.org/drawingml/2006/main" noChangeAspect="1"/>
+            </wp:cNvGraphicFramePr>
+            <a:graphic xmlns:a="http://schemas.openxmlformats.org/drawingml/2006/main">
+              <a:graphicData uri="http://schemas.openxmlformats.org/drawingml/2006/picture">
+                <pic:pic xmlns:pic="http://schemas.openxmlformats.org/drawingml/2006/picture">
+                  <pic:nvPicPr>
+                    <pic:cNvPr id="1" name=""/>
+                    <pic:cNvPicPr/>
+                  </pic:nvPicPr>
+                  <pic:blipFill>
+                    <a:blip r:embed="rId64"/>
+                    <a:stretch>
+                      <a:fillRect/>
+                    </a:stretch>
+                  </pic:blipFill>
+                  <pic:spPr>
+                    <a:xfrm>
+                      <a:off x="0" y="0"/>
+                      <a:ext cx="5731510" cy="7941945"/>
+                    </a:xfrm>
+                    <a:prstGeom prst="rect">
+                      <a:avLst/>
+                    </a:prstGeom>
+                  </pic:spPr>
+                </pic:pic>
+              </a:graphicData>
+            </a:graphic>
+          </wp:inline>
+        </w:drawing>
+      </w:r>
+    </w:p>
+    <w:p>
+      <w:pPr>
+        <w:spacing w:after="0" w:line="360" w:lineRule="auto"/>
+        <w:jc w:val="both"/>
+      </w:pPr>
+    </w:p>
+    <w:p>
+      <w:pPr>
+        <w:spacing w:after="0" w:line="360" w:lineRule="auto"/>
+        <w:jc w:val="both"/>
+      </w:pPr>
+    </w:p>
+    <w:p>
+      <w:pPr>
+        <w:spacing w:after="0" w:line="360" w:lineRule="auto"/>
+        <w:jc w:val="both"/>
+      </w:pPr>
+    </w:p>
+    <w:p>
+      <w:pPr>
+        <w:spacing w:after="0" w:line="360" w:lineRule="auto"/>
+        <w:jc w:val="both"/>
+      </w:pPr>
+      <w:r>
+        <w:rPr>
+          <w:noProof/>
+          <w:lang w:val="en-MY"/>
+        </w:rPr>
+        <w:lastRenderedPageBreak/>
+        <w:drawing>
+          <wp:inline distT="0" distB="0" distL="0" distR="0" wp14:anchorId="3E9E7F1C" wp14:editId="49177B6A">
+            <wp:extent cx="5731510" cy="8214360"/>
+            <wp:effectExtent l="0" t="0" r="2540" b="0"/>
+            <wp:docPr id="10" name="Picture 10"/>
+            <wp:cNvGraphicFramePr>
+              <a:graphicFrameLocks xmlns:a="http://schemas.openxmlformats.org/drawingml/2006/main" noChangeAspect="1"/>
+            </wp:cNvGraphicFramePr>
+            <a:graphic xmlns:a="http://schemas.openxmlformats.org/drawingml/2006/main">
+              <a:graphicData uri="http://schemas.openxmlformats.org/drawingml/2006/picture">
+                <pic:pic xmlns:pic="http://schemas.openxmlformats.org/drawingml/2006/picture">
+                  <pic:nvPicPr>
+                    <pic:cNvPr id="1" name=""/>
+                    <pic:cNvPicPr/>
+                  </pic:nvPicPr>
+                  <pic:blipFill>
+                    <a:blip r:embed="rId65"/>
+                    <a:stretch>
+                      <a:fillRect/>
+                    </a:stretch>
+                  </pic:blipFill>
+                  <pic:spPr>
+                    <a:xfrm>
+                      <a:off x="0" y="0"/>
                       <a:ext cx="5731510" cy="8214360"/>
                     </a:xfrm>
                     <a:prstGeom prst="rect">
@@ -38763,7 +39126,7 @@
                     <pic:cNvPicPr/>
                   </pic:nvPicPr>
                   <pic:blipFill>
-                    <a:blip r:embed="rId64"/>
+                    <a:blip r:embed="rId66"/>
                     <a:stretch>
                       <a:fillRect/>
                     </a:stretch>
@@ -43835,7 +44198,7 @@
 </file>
 
 <file path=customXml/itemProps1.xml><?xml version="1.0" encoding="utf-8"?>
-<ds:datastoreItem xmlns:ds="http://schemas.openxmlformats.org/officeDocument/2006/customXml" ds:itemID="{BEBBFEE8-324C-47AB-AAB3-36F3AE5E42C3}">
+<ds:datastoreItem xmlns:ds="http://schemas.openxmlformats.org/officeDocument/2006/customXml" ds:itemID="{68D085F5-4164-4C7B-A910-578DAC574F4D}">
   <ds:schemaRefs>
     <ds:schemaRef ds:uri="http://schemas.openxmlformats.org/officeDocument/2006/bibliography"/>
   </ds:schemaRefs>

</xml_diff>